<commit_message>
corregido 5 y 8
</commit_message>
<xml_diff>
--- a/UD1/ACT4-7/doc/1_ACTIVIDADES 4-7 (ESTRUCTURAS DE PROCESOS EN C)_V8_Daniel.docx
+++ b/UD1/ACT4-7/doc/1_ACTIVIDADES 4-7 (ESTRUCTURAS DE PROCESOS EN C)_V8_Daniel.docx
@@ -2124,6 +2124,25 @@
         <w:rPr>
           <w:rFonts w:cs="Arial" w:ascii="Droid Sans Mono;monospace;monospace" w:hAnsi="Droid Sans Mono;monospace;monospace"/>
           <w:b w:val="false"/>
+          <w:color w:val="CCCCCC"/>
+          <w:sz w:val="21"/>
+          <w:shd w:fill="1F1F1F" w:val="clear"/>
+        </w:rPr>
+        <w:t>//actividad5.c</w:t>
+      </w:r>
+    </w:p>
+    <w:p>
+      <w:pPr>
+        <w:pStyle w:val="Normal"/>
+        <w:spacing w:lineRule="atLeast" w:line="285" w:before="0" w:after="0"/>
+        <w:rPr>
+          <w:rFonts w:ascii="Arial" w:hAnsi="Arial" w:cs="Arial"/>
+        </w:rPr>
+      </w:pPr>
+      <w:r>
+        <w:rPr>
+          <w:rFonts w:ascii="Droid Sans Mono;monospace;monospace" w:hAnsi="Droid Sans Mono;monospace;monospace"/>
+          <w:b w:val="false"/>
           <w:color w:val="C586C0"/>
           <w:sz w:val="21"/>
           <w:shd w:fill="1F1F1F" w:val="clear"/>
@@ -2132,7 +2151,7 @@
       </w:r>
       <w:r>
         <w:rPr>
-          <w:rFonts w:cs="Arial" w:ascii="Droid Sans Mono;monospace;monospace" w:hAnsi="Droid Sans Mono;monospace;monospace"/>
+          <w:rFonts w:ascii="Droid Sans Mono;monospace;monospace" w:hAnsi="Droid Sans Mono;monospace;monospace"/>
           <w:b w:val="false"/>
           <w:color w:val="569CD6"/>
           <w:sz w:val="21"/>
@@ -2142,12 +2161,90 @@
       </w:r>
       <w:r>
         <w:rPr>
-          <w:rFonts w:cs="Arial" w:ascii="Droid Sans Mono;monospace;monospace" w:hAnsi="Droid Sans Mono;monospace;monospace"/>
+          <w:rFonts w:ascii="Droid Sans Mono;monospace;monospace" w:hAnsi="Droid Sans Mono;monospace;monospace"/>
           <w:b w:val="false"/>
           <w:color w:val="CE9178"/>
           <w:sz w:val="21"/>
           <w:shd w:fill="1F1F1F" w:val="clear"/>
         </w:rPr>
+        <w:t>&lt;stdlib.h&gt;</w:t>
+      </w:r>
+    </w:p>
+    <w:p>
+      <w:pPr>
+        <w:pStyle w:val="Normal"/>
+        <w:spacing w:lineRule="atLeast" w:line="285" w:before="0" w:after="0"/>
+        <w:rPr>
+          <w:rFonts w:ascii="Arial" w:hAnsi="Arial" w:cs="Arial"/>
+        </w:rPr>
+      </w:pPr>
+      <w:r>
+        <w:rPr>
+          <w:rFonts w:ascii="Droid Sans Mono;monospace;monospace" w:hAnsi="Droid Sans Mono;monospace;monospace"/>
+          <w:b w:val="false"/>
+          <w:color w:val="C586C0"/>
+          <w:sz w:val="21"/>
+          <w:shd w:fill="1F1F1F" w:val="clear"/>
+        </w:rPr>
+        <w:t>#include</w:t>
+      </w:r>
+      <w:r>
+        <w:rPr>
+          <w:rFonts w:ascii="Droid Sans Mono;monospace;monospace" w:hAnsi="Droid Sans Mono;monospace;monospace"/>
+          <w:b w:val="false"/>
+          <w:color w:val="569CD6"/>
+          <w:sz w:val="21"/>
+          <w:shd w:fill="1F1F1F" w:val="clear"/>
+        </w:rPr>
+        <w:t xml:space="preserve"> </w:t>
+      </w:r>
+      <w:r>
+        <w:rPr>
+          <w:rFonts w:ascii="Droid Sans Mono;monospace;monospace" w:hAnsi="Droid Sans Mono;monospace;monospace"/>
+          <w:b w:val="false"/>
+          <w:color w:val="CE9178"/>
+          <w:sz w:val="21"/>
+          <w:shd w:fill="1F1F1F" w:val="clear"/>
+        </w:rPr>
+        <w:t>&lt;unistd.h&gt;</w:t>
+      </w:r>
+    </w:p>
+    <w:p>
+      <w:pPr>
+        <w:pStyle w:val="Normal"/>
+        <w:spacing w:lineRule="atLeast" w:line="285" w:before="0" w:after="0"/>
+        <w:rPr>
+          <w:rFonts w:ascii="Arial" w:hAnsi="Arial" w:cs="Arial"/>
+        </w:rPr>
+      </w:pPr>
+      <w:r>
+        <w:rPr>
+          <w:rFonts w:ascii="Droid Sans Mono;monospace;monospace" w:hAnsi="Droid Sans Mono;monospace;monospace"/>
+          <w:b w:val="false"/>
+          <w:color w:val="C586C0"/>
+          <w:sz w:val="21"/>
+          <w:shd w:fill="1F1F1F" w:val="clear"/>
+        </w:rPr>
+        <w:t>#include</w:t>
+      </w:r>
+      <w:r>
+        <w:rPr>
+          <w:rFonts w:ascii="Droid Sans Mono;monospace;monospace" w:hAnsi="Droid Sans Mono;monospace;monospace"/>
+          <w:b w:val="false"/>
+          <w:color w:val="569CD6"/>
+          <w:sz w:val="21"/>
+          <w:shd w:fill="1F1F1F" w:val="clear"/>
+        </w:rPr>
+        <w:t xml:space="preserve"> </w:t>
+      </w:r>
+      <w:r>
+        <w:rPr>
+          <w:rFonts w:ascii="Droid Sans Mono;monospace;monospace" w:hAnsi="Droid Sans Mono;monospace;monospace"/>
+          <w:b w:val="false"/>
+          <w:color w:val="CE9178"/>
+          <w:sz w:val="21"/>
+          <w:shd w:fill="1F1F1F" w:val="clear"/>
+        </w:rPr>
         <w:t>&lt;stdio.h&gt;</w:t>
       </w:r>
     </w:p>
@@ -2187,7 +2284,136 @@
           <w:sz w:val="21"/>
           <w:shd w:fill="1F1F1F" w:val="clear"/>
         </w:rPr>
-        <w:t>&lt;stdlib.h&gt;</w:t>
+        <w:t>&lt;sys/wait.h&gt;</w:t>
+      </w:r>
+    </w:p>
+    <w:p>
+      <w:pPr>
+        <w:pStyle w:val="Normal"/>
+        <w:spacing w:lineRule="atLeast" w:line="285" w:before="0" w:after="0"/>
+        <w:rPr>
+          <w:rFonts w:ascii="Arial" w:hAnsi="Arial" w:cs="Arial"/>
+        </w:rPr>
+      </w:pPr>
+      <w:r>
+        <w:rPr/>
+      </w:r>
+    </w:p>
+    <w:p>
+      <w:pPr>
+        <w:pStyle w:val="Normal"/>
+        <w:spacing w:lineRule="atLeast" w:line="285" w:before="0" w:after="0"/>
+        <w:rPr>
+          <w:rFonts w:ascii="Arial" w:hAnsi="Arial" w:cs="Arial"/>
+        </w:rPr>
+      </w:pPr>
+      <w:r>
+        <w:rPr>
+          <w:rFonts w:ascii="Droid Sans Mono;monospace;monospace" w:hAnsi="Droid Sans Mono;monospace;monospace"/>
+          <w:b w:val="false"/>
+          <w:color w:val="569CD6"/>
+          <w:sz w:val="21"/>
+          <w:shd w:fill="1F1F1F" w:val="clear"/>
+        </w:rPr>
+        <w:t>void</w:t>
+      </w:r>
+      <w:r>
+        <w:rPr>
+          <w:rFonts w:ascii="Droid Sans Mono;monospace;monospace" w:hAnsi="Droid Sans Mono;monospace;monospace"/>
+          <w:b w:val="false"/>
+          <w:color w:val="CCCCCC"/>
+          <w:sz w:val="21"/>
+          <w:shd w:fill="1F1F1F" w:val="clear"/>
+        </w:rPr>
+        <w:t xml:space="preserve"> </w:t>
+      </w:r>
+      <w:r>
+        <w:rPr>
+          <w:rFonts w:ascii="Droid Sans Mono;monospace;monospace" w:hAnsi="Droid Sans Mono;monospace;monospace"/>
+          <w:b w:val="false"/>
+          <w:color w:val="DCDCAA"/>
+          <w:sz w:val="21"/>
+          <w:shd w:fill="1F1F1F" w:val="clear"/>
+        </w:rPr>
+        <w:t>main</w:t>
+      </w:r>
+      <w:r>
+        <w:rPr>
+          <w:rFonts w:ascii="Droid Sans Mono;monospace;monospace" w:hAnsi="Droid Sans Mono;monospace;monospace"/>
+          <w:b w:val="false"/>
+          <w:color w:val="CCCCCC"/>
+          <w:sz w:val="21"/>
+          <w:shd w:fill="1F1F1F" w:val="clear"/>
+        </w:rPr>
+        <w:t xml:space="preserve"> () {</w:t>
+      </w:r>
+    </w:p>
+    <w:p>
+      <w:pPr>
+        <w:pStyle w:val="Normal"/>
+        <w:spacing w:lineRule="atLeast" w:line="285" w:before="0" w:after="0"/>
+        <w:rPr>
+          <w:rFonts w:ascii="Arial" w:hAnsi="Arial" w:cs="Arial"/>
+        </w:rPr>
+      </w:pPr>
+      <w:r>
+        <w:rPr>
+          <w:rFonts w:ascii="Droid Sans Mono;monospace;monospace" w:hAnsi="Droid Sans Mono;monospace;monospace"/>
+          <w:b w:val="false"/>
+          <w:color w:val="4EC9B0"/>
+          <w:sz w:val="21"/>
+          <w:shd w:fill="1F1F1F" w:val="clear"/>
+        </w:rPr>
+        <w:t>pid_t</w:t>
+      </w:r>
+      <w:r>
+        <w:rPr>
+          <w:rFonts w:ascii="Droid Sans Mono;monospace;monospace" w:hAnsi="Droid Sans Mono;monospace;monospace"/>
+          <w:b w:val="false"/>
+          <w:color w:val="CCCCCC"/>
+          <w:sz w:val="21"/>
+          <w:shd w:fill="1F1F1F" w:val="clear"/>
+        </w:rPr>
+        <w:t xml:space="preserve"> </w:t>
+      </w:r>
+      <w:r>
+        <w:rPr>
+          <w:rFonts w:ascii="Droid Sans Mono;monospace;monospace" w:hAnsi="Droid Sans Mono;monospace;monospace"/>
+          <w:b w:val="false"/>
+          <w:color w:val="9CDCFE"/>
+          <w:sz w:val="21"/>
+          <w:shd w:fill="1F1F1F" w:val="clear"/>
+        </w:rPr>
+        <w:t>pid</w:t>
+      </w:r>
+      <w:r>
+        <w:rPr>
+          <w:rFonts w:ascii="Droid Sans Mono;monospace;monospace" w:hAnsi="Droid Sans Mono;monospace;monospace"/>
+          <w:b w:val="false"/>
+          <w:color w:val="CCCCCC"/>
+          <w:sz w:val="21"/>
+          <w:shd w:fill="1F1F1F" w:val="clear"/>
+        </w:rPr>
+        <w:t>;</w:t>
+      </w:r>
+    </w:p>
+    <w:p>
+      <w:pPr>
+        <w:pStyle w:val="Normal"/>
+        <w:spacing w:lineRule="atLeast" w:line="285" w:before="0" w:after="0"/>
+        <w:rPr>
+          <w:rFonts w:ascii="Arial" w:hAnsi="Arial" w:cs="Arial"/>
+        </w:rPr>
+      </w:pPr>
+      <w:r>
+        <w:rPr>
+          <w:rFonts w:ascii="Droid Sans Mono;monospace;monospace" w:hAnsi="Droid Sans Mono;monospace;monospace"/>
+          <w:b w:val="false"/>
+          <w:color w:val="6A9955"/>
+          <w:sz w:val="21"/>
+          <w:shd w:fill="1F1F1F" w:val="clear"/>
+        </w:rPr>
+        <w:t>// bucle con 4 repeticiones</w:t>
       </w:r>
     </w:p>
     <w:p>
@@ -2206,7 +2432,17 @@
           <w:sz w:val="21"/>
           <w:shd w:fill="1F1F1F" w:val="clear"/>
         </w:rPr>
-        <w:t>#include</w:t>
+        <w:t>for</w:t>
+      </w:r>
+      <w:r>
+        <w:rPr>
+          <w:rFonts w:ascii="Droid Sans Mono;monospace;monospace" w:hAnsi="Droid Sans Mono;monospace;monospace"/>
+          <w:b w:val="false"/>
+          <w:color w:val="CCCCCC"/>
+          <w:sz w:val="21"/>
+          <w:shd w:fill="1F1F1F" w:val="clear"/>
+        </w:rPr>
+        <w:t>(</w:t>
       </w:r>
       <w:r>
         <w:rPr>
@@ -2216,1209 +2452,1005 @@
           <w:sz w:val="21"/>
           <w:shd w:fill="1F1F1F" w:val="clear"/>
         </w:rPr>
+        <w:t>int</w:t>
+      </w:r>
+      <w:r>
+        <w:rPr>
+          <w:rFonts w:ascii="Droid Sans Mono;monospace;monospace" w:hAnsi="Droid Sans Mono;monospace;monospace"/>
+          <w:b w:val="false"/>
+          <w:color w:val="CCCCCC"/>
+          <w:sz w:val="21"/>
+          <w:shd w:fill="1F1F1F" w:val="clear"/>
+        </w:rPr>
         <w:t xml:space="preserve"> </w:t>
       </w:r>
       <w:r>
         <w:rPr>
           <w:rFonts w:ascii="Droid Sans Mono;monospace;monospace" w:hAnsi="Droid Sans Mono;monospace;monospace"/>
           <w:b w:val="false"/>
+          <w:color w:val="9CDCFE"/>
+          <w:sz w:val="21"/>
+          <w:shd w:fill="1F1F1F" w:val="clear"/>
+        </w:rPr>
+        <w:t>i</w:t>
+      </w:r>
+      <w:r>
+        <w:rPr>
+          <w:rFonts w:ascii="Droid Sans Mono;monospace;monospace" w:hAnsi="Droid Sans Mono;monospace;monospace"/>
+          <w:b w:val="false"/>
+          <w:color w:val="CCCCCC"/>
+          <w:sz w:val="21"/>
+          <w:shd w:fill="1F1F1F" w:val="clear"/>
+        </w:rPr>
+        <w:t xml:space="preserve"> </w:t>
+      </w:r>
+      <w:r>
+        <w:rPr>
+          <w:rFonts w:ascii="Droid Sans Mono;monospace;monospace" w:hAnsi="Droid Sans Mono;monospace;monospace"/>
+          <w:b w:val="false"/>
+          <w:color w:val="D4D4D4"/>
+          <w:sz w:val="21"/>
+          <w:shd w:fill="1F1F1F" w:val="clear"/>
+        </w:rPr>
+        <w:t>=</w:t>
+      </w:r>
+      <w:r>
+        <w:rPr>
+          <w:rFonts w:ascii="Droid Sans Mono;monospace;monospace" w:hAnsi="Droid Sans Mono;monospace;monospace"/>
+          <w:b w:val="false"/>
+          <w:color w:val="CCCCCC"/>
+          <w:sz w:val="21"/>
+          <w:shd w:fill="1F1F1F" w:val="clear"/>
+        </w:rPr>
+        <w:t xml:space="preserve"> </w:t>
+      </w:r>
+      <w:r>
+        <w:rPr>
+          <w:rFonts w:ascii="Droid Sans Mono;monospace;monospace" w:hAnsi="Droid Sans Mono;monospace;monospace"/>
+          <w:b w:val="false"/>
+          <w:color w:val="B5CEA8"/>
+          <w:sz w:val="21"/>
+          <w:shd w:fill="1F1F1F" w:val="clear"/>
+        </w:rPr>
+        <w:t>0</w:t>
+      </w:r>
+      <w:r>
+        <w:rPr>
+          <w:rFonts w:ascii="Droid Sans Mono;monospace;monospace" w:hAnsi="Droid Sans Mono;monospace;monospace"/>
+          <w:b w:val="false"/>
+          <w:color w:val="CCCCCC"/>
+          <w:sz w:val="21"/>
+          <w:shd w:fill="1F1F1F" w:val="clear"/>
+        </w:rPr>
+        <w:t xml:space="preserve">; </w:t>
+      </w:r>
+      <w:r>
+        <w:rPr>
+          <w:rFonts w:ascii="Droid Sans Mono;monospace;monospace" w:hAnsi="Droid Sans Mono;monospace;monospace"/>
+          <w:b w:val="false"/>
+          <w:color w:val="9CDCFE"/>
+          <w:sz w:val="21"/>
+          <w:shd w:fill="1F1F1F" w:val="clear"/>
+        </w:rPr>
+        <w:t>i</w:t>
+      </w:r>
+      <w:r>
+        <w:rPr>
+          <w:rFonts w:ascii="Droid Sans Mono;monospace;monospace" w:hAnsi="Droid Sans Mono;monospace;monospace"/>
+          <w:b w:val="false"/>
+          <w:color w:val="D4D4D4"/>
+          <w:sz w:val="21"/>
+          <w:shd w:fill="1F1F1F" w:val="clear"/>
+        </w:rPr>
+        <w:t>&lt;</w:t>
+      </w:r>
+      <w:r>
+        <w:rPr>
+          <w:rFonts w:ascii="Droid Sans Mono;monospace;monospace" w:hAnsi="Droid Sans Mono;monospace;monospace"/>
+          <w:b w:val="false"/>
+          <w:color w:val="B5CEA8"/>
+          <w:sz w:val="21"/>
+          <w:shd w:fill="1F1F1F" w:val="clear"/>
+        </w:rPr>
+        <w:t>4</w:t>
+      </w:r>
+      <w:r>
+        <w:rPr>
+          <w:rFonts w:ascii="Droid Sans Mono;monospace;monospace" w:hAnsi="Droid Sans Mono;monospace;monospace"/>
+          <w:b w:val="false"/>
+          <w:color w:val="CCCCCC"/>
+          <w:sz w:val="21"/>
+          <w:shd w:fill="1F1F1F" w:val="clear"/>
+        </w:rPr>
+        <w:t xml:space="preserve">; </w:t>
+      </w:r>
+      <w:r>
+        <w:rPr>
+          <w:rFonts w:ascii="Droid Sans Mono;monospace;monospace" w:hAnsi="Droid Sans Mono;monospace;monospace"/>
+          <w:b w:val="false"/>
+          <w:color w:val="9CDCFE"/>
+          <w:sz w:val="21"/>
+          <w:shd w:fill="1F1F1F" w:val="clear"/>
+        </w:rPr>
+        <w:t>i</w:t>
+      </w:r>
+      <w:r>
+        <w:rPr>
+          <w:rFonts w:ascii="Droid Sans Mono;monospace;monospace" w:hAnsi="Droid Sans Mono;monospace;monospace"/>
+          <w:b w:val="false"/>
+          <w:color w:val="D4D4D4"/>
+          <w:sz w:val="21"/>
+          <w:shd w:fill="1F1F1F" w:val="clear"/>
+        </w:rPr>
+        <w:t>++</w:t>
+      </w:r>
+      <w:r>
+        <w:rPr>
+          <w:rFonts w:ascii="Droid Sans Mono;monospace;monospace" w:hAnsi="Droid Sans Mono;monospace;monospace"/>
+          <w:b w:val="false"/>
+          <w:color w:val="CCCCCC"/>
+          <w:sz w:val="21"/>
+          <w:shd w:fill="1F1F1F" w:val="clear"/>
+        </w:rPr>
+        <w:t>){</w:t>
+      </w:r>
+    </w:p>
+    <w:p>
+      <w:pPr>
+        <w:pStyle w:val="Normal"/>
+        <w:spacing w:lineRule="atLeast" w:line="285" w:before="0" w:after="0"/>
+        <w:rPr>
+          <w:rFonts w:ascii="Arial" w:hAnsi="Arial" w:cs="Arial"/>
+        </w:rPr>
+      </w:pPr>
+      <w:r>
+        <w:rPr>
+          <w:rFonts w:ascii="Droid Sans Mono;monospace;monospace" w:hAnsi="Droid Sans Mono;monospace;monospace"/>
+          <w:b w:val="false"/>
+          <w:color w:val="9CDCFE"/>
+          <w:sz w:val="21"/>
+          <w:shd w:fill="1F1F1F" w:val="clear"/>
+        </w:rPr>
+        <w:t>pid</w:t>
+      </w:r>
+      <w:r>
+        <w:rPr>
+          <w:rFonts w:ascii="Droid Sans Mono;monospace;monospace" w:hAnsi="Droid Sans Mono;monospace;monospace"/>
+          <w:b w:val="false"/>
+          <w:color w:val="CCCCCC"/>
+          <w:sz w:val="21"/>
+          <w:shd w:fill="1F1F1F" w:val="clear"/>
+        </w:rPr>
+        <w:t xml:space="preserve"> </w:t>
+      </w:r>
+      <w:r>
+        <w:rPr>
+          <w:rFonts w:ascii="Droid Sans Mono;monospace;monospace" w:hAnsi="Droid Sans Mono;monospace;monospace"/>
+          <w:b w:val="false"/>
+          <w:color w:val="D4D4D4"/>
+          <w:sz w:val="21"/>
+          <w:shd w:fill="1F1F1F" w:val="clear"/>
+        </w:rPr>
+        <w:t>=</w:t>
+      </w:r>
+      <w:r>
+        <w:rPr>
+          <w:rFonts w:ascii="Droid Sans Mono;monospace;monospace" w:hAnsi="Droid Sans Mono;monospace;monospace"/>
+          <w:b w:val="false"/>
+          <w:color w:val="CCCCCC"/>
+          <w:sz w:val="21"/>
+          <w:shd w:fill="1F1F1F" w:val="clear"/>
+        </w:rPr>
+        <w:t xml:space="preserve"> </w:t>
+      </w:r>
+      <w:r>
+        <w:rPr>
+          <w:rFonts w:ascii="Droid Sans Mono;monospace;monospace" w:hAnsi="Droid Sans Mono;monospace;monospace"/>
+          <w:b w:val="false"/>
+          <w:color w:val="DCDCAA"/>
+          <w:sz w:val="21"/>
+          <w:shd w:fill="1F1F1F" w:val="clear"/>
+        </w:rPr>
+        <w:t>fork</w:t>
+      </w:r>
+      <w:r>
+        <w:rPr>
+          <w:rFonts w:ascii="Droid Sans Mono;monospace;monospace" w:hAnsi="Droid Sans Mono;monospace;monospace"/>
+          <w:b w:val="false"/>
+          <w:color w:val="CCCCCC"/>
+          <w:sz w:val="21"/>
+          <w:shd w:fill="1F1F1F" w:val="clear"/>
+        </w:rPr>
+        <w:t>();</w:t>
+      </w:r>
+    </w:p>
+    <w:p>
+      <w:pPr>
+        <w:pStyle w:val="Normal"/>
+        <w:spacing w:lineRule="atLeast" w:line="285" w:before="0" w:after="0"/>
+        <w:rPr>
+          <w:rFonts w:ascii="Arial" w:hAnsi="Arial" w:cs="Arial"/>
+        </w:rPr>
+      </w:pPr>
+      <w:r>
+        <w:rPr>
+          <w:rFonts w:ascii="Droid Sans Mono;monospace;monospace" w:hAnsi="Droid Sans Mono;monospace;monospace"/>
+          <w:b w:val="false"/>
+          <w:color w:val="C586C0"/>
+          <w:sz w:val="21"/>
+          <w:shd w:fill="1F1F1F" w:val="clear"/>
+        </w:rPr>
+        <w:t>if</w:t>
+      </w:r>
+      <w:r>
+        <w:rPr>
+          <w:rFonts w:ascii="Droid Sans Mono;monospace;monospace" w:hAnsi="Droid Sans Mono;monospace;monospace"/>
+          <w:b w:val="false"/>
+          <w:color w:val="CCCCCC"/>
+          <w:sz w:val="21"/>
+          <w:shd w:fill="1F1F1F" w:val="clear"/>
+        </w:rPr>
+        <w:t xml:space="preserve"> (</w:t>
+      </w:r>
+      <w:r>
+        <w:rPr>
+          <w:rFonts w:ascii="Droid Sans Mono;monospace;monospace" w:hAnsi="Droid Sans Mono;monospace;monospace"/>
+          <w:b w:val="false"/>
+          <w:color w:val="9CDCFE"/>
+          <w:sz w:val="21"/>
+          <w:shd w:fill="1F1F1F" w:val="clear"/>
+        </w:rPr>
+        <w:t>pid</w:t>
+      </w:r>
+      <w:r>
+        <w:rPr>
+          <w:rFonts w:ascii="Droid Sans Mono;monospace;monospace" w:hAnsi="Droid Sans Mono;monospace;monospace"/>
+          <w:b w:val="false"/>
+          <w:color w:val="CCCCCC"/>
+          <w:sz w:val="21"/>
+          <w:shd w:fill="1F1F1F" w:val="clear"/>
+        </w:rPr>
+        <w:t xml:space="preserve"> </w:t>
+      </w:r>
+      <w:r>
+        <w:rPr>
+          <w:rFonts w:ascii="Droid Sans Mono;monospace;monospace" w:hAnsi="Droid Sans Mono;monospace;monospace"/>
+          <w:b w:val="false"/>
+          <w:color w:val="D4D4D4"/>
+          <w:sz w:val="21"/>
+          <w:shd w:fill="1F1F1F" w:val="clear"/>
+        </w:rPr>
+        <w:t>==</w:t>
+      </w:r>
+      <w:r>
+        <w:rPr>
+          <w:rFonts w:ascii="Droid Sans Mono;monospace;monospace" w:hAnsi="Droid Sans Mono;monospace;monospace"/>
+          <w:b w:val="false"/>
+          <w:color w:val="CCCCCC"/>
+          <w:sz w:val="21"/>
+          <w:shd w:fill="1F1F1F" w:val="clear"/>
+        </w:rPr>
+        <w:t xml:space="preserve"> </w:t>
+      </w:r>
+      <w:r>
+        <w:rPr>
+          <w:rFonts w:ascii="Droid Sans Mono;monospace;monospace" w:hAnsi="Droid Sans Mono;monospace;monospace"/>
+          <w:b w:val="false"/>
+          <w:color w:val="D4D4D4"/>
+          <w:sz w:val="21"/>
+          <w:shd w:fill="1F1F1F" w:val="clear"/>
+        </w:rPr>
+        <w:t>-</w:t>
+      </w:r>
+      <w:r>
+        <w:rPr>
+          <w:rFonts w:ascii="Droid Sans Mono;monospace;monospace" w:hAnsi="Droid Sans Mono;monospace;monospace"/>
+          <w:b w:val="false"/>
+          <w:color w:val="B5CEA8"/>
+          <w:sz w:val="21"/>
+          <w:shd w:fill="1F1F1F" w:val="clear"/>
+        </w:rPr>
+        <w:t>1</w:t>
+      </w:r>
+      <w:r>
+        <w:rPr>
+          <w:rFonts w:ascii="Droid Sans Mono;monospace;monospace" w:hAnsi="Droid Sans Mono;monospace;monospace"/>
+          <w:b w:val="false"/>
+          <w:color w:val="CCCCCC"/>
+          <w:sz w:val="21"/>
+          <w:shd w:fill="1F1F1F" w:val="clear"/>
+        </w:rPr>
+        <w:t>){</w:t>
+      </w:r>
+    </w:p>
+    <w:p>
+      <w:pPr>
+        <w:pStyle w:val="Normal"/>
+        <w:spacing w:lineRule="atLeast" w:line="285" w:before="0" w:after="0"/>
+        <w:rPr>
+          <w:rFonts w:ascii="Arial" w:hAnsi="Arial" w:cs="Arial"/>
+        </w:rPr>
+      </w:pPr>
+      <w:r>
+        <w:rPr>
+          <w:rFonts w:ascii="Droid Sans Mono;monospace;monospace" w:hAnsi="Droid Sans Mono;monospace;monospace"/>
+          <w:b w:val="false"/>
+          <w:color w:val="DCDCAA"/>
+          <w:sz w:val="21"/>
+          <w:shd w:fill="1F1F1F" w:val="clear"/>
+        </w:rPr>
+        <w:t>printf</w:t>
+      </w:r>
+      <w:r>
+        <w:rPr>
+          <w:rFonts w:ascii="Droid Sans Mono;monospace;monospace" w:hAnsi="Droid Sans Mono;monospace;monospace"/>
+          <w:b w:val="false"/>
+          <w:color w:val="CCCCCC"/>
+          <w:sz w:val="21"/>
+          <w:shd w:fill="1F1F1F" w:val="clear"/>
+        </w:rPr>
+        <w:t>(</w:t>
+      </w:r>
+      <w:r>
+        <w:rPr>
+          <w:rFonts w:ascii="Droid Sans Mono;monospace;monospace" w:hAnsi="Droid Sans Mono;monospace;monospace"/>
+          <w:b w:val="false"/>
           <w:color w:val="CE9178"/>
           <w:sz w:val="21"/>
           <w:shd w:fill="1F1F1F" w:val="clear"/>
         </w:rPr>
-        <w:t>&lt;unistd.h&gt;</w:t>
-      </w:r>
-    </w:p>
-    <w:p>
-      <w:pPr>
-        <w:pStyle w:val="Normal"/>
-        <w:spacing w:lineRule="atLeast" w:line="285" w:before="0" w:after="0"/>
+        <w:t>"No se ha podido crear el proceso hijo..."</w:t>
+      </w:r>
+      <w:r>
+        <w:rPr>
+          <w:rFonts w:ascii="Droid Sans Mono;monospace;monospace" w:hAnsi="Droid Sans Mono;monospace;monospace"/>
+          <w:b w:val="false"/>
+          <w:color w:val="CCCCCC"/>
+          <w:sz w:val="21"/>
+          <w:shd w:fill="1F1F1F" w:val="clear"/>
+        </w:rPr>
+        <w:t>);</w:t>
+      </w:r>
+    </w:p>
+    <w:p>
+      <w:pPr>
+        <w:pStyle w:val="Normal"/>
+        <w:spacing w:lineRule="atLeast" w:line="285" w:before="0" w:after="0"/>
+        <w:rPr>
+          <w:rFonts w:ascii="Arial" w:hAnsi="Arial" w:cs="Arial"/>
+        </w:rPr>
+      </w:pPr>
+      <w:r>
+        <w:rPr>
+          <w:rFonts w:ascii="Droid Sans Mono;monospace;monospace" w:hAnsi="Droid Sans Mono;monospace;monospace"/>
+          <w:b w:val="false"/>
+          <w:color w:val="DCDCAA"/>
+          <w:sz w:val="21"/>
+          <w:shd w:fill="1F1F1F" w:val="clear"/>
+        </w:rPr>
+        <w:t>exit</w:t>
+      </w:r>
+      <w:r>
+        <w:rPr>
+          <w:rFonts w:ascii="Droid Sans Mono;monospace;monospace" w:hAnsi="Droid Sans Mono;monospace;monospace"/>
+          <w:b w:val="false"/>
+          <w:color w:val="CCCCCC"/>
+          <w:sz w:val="21"/>
+          <w:shd w:fill="1F1F1F" w:val="clear"/>
+        </w:rPr>
+        <w:t xml:space="preserve"> (</w:t>
+      </w:r>
+      <w:r>
+        <w:rPr>
+          <w:rFonts w:ascii="Droid Sans Mono;monospace;monospace" w:hAnsi="Droid Sans Mono;monospace;monospace"/>
+          <w:b w:val="false"/>
+          <w:color w:val="D4D4D4"/>
+          <w:sz w:val="21"/>
+          <w:shd w:fill="1F1F1F" w:val="clear"/>
+        </w:rPr>
+        <w:t>-</w:t>
+      </w:r>
+      <w:r>
+        <w:rPr>
+          <w:rFonts w:ascii="Droid Sans Mono;monospace;monospace" w:hAnsi="Droid Sans Mono;monospace;monospace"/>
+          <w:b w:val="false"/>
+          <w:color w:val="B5CEA8"/>
+          <w:sz w:val="21"/>
+          <w:shd w:fill="1F1F1F" w:val="clear"/>
+        </w:rPr>
+        <w:t>1</w:t>
+      </w:r>
+      <w:r>
+        <w:rPr>
+          <w:rFonts w:ascii="Droid Sans Mono;monospace;monospace" w:hAnsi="Droid Sans Mono;monospace;monospace"/>
+          <w:b w:val="false"/>
+          <w:color w:val="CCCCCC"/>
+          <w:sz w:val="21"/>
+          <w:shd w:fill="1F1F1F" w:val="clear"/>
+        </w:rPr>
+        <w:t>);</w:t>
+      </w:r>
+    </w:p>
+    <w:p>
+      <w:pPr>
+        <w:pStyle w:val="Normal"/>
+        <w:spacing w:lineRule="atLeast" w:line="285" w:before="0" w:after="0"/>
+        <w:rPr>
+          <w:rFonts w:ascii="Arial" w:hAnsi="Arial" w:cs="Arial"/>
+        </w:rPr>
+      </w:pPr>
+      <w:r>
+        <w:rPr>
+          <w:rFonts w:ascii="Droid Sans Mono;monospace;monospace" w:hAnsi="Droid Sans Mono;monospace;monospace"/>
+          <w:b w:val="false"/>
+          <w:color w:val="CCCCCC"/>
+          <w:sz w:val="21"/>
+          <w:shd w:fill="1F1F1F" w:val="clear"/>
+        </w:rPr>
+        <w:t>}</w:t>
+      </w:r>
+      <w:r>
+        <w:rPr>
+          <w:rFonts w:ascii="Droid Sans Mono;monospace;monospace" w:hAnsi="Droid Sans Mono;monospace;monospace"/>
+          <w:b w:val="false"/>
+          <w:color w:val="C586C0"/>
+          <w:sz w:val="21"/>
+          <w:shd w:fill="1F1F1F" w:val="clear"/>
+        </w:rPr>
+        <w:t>else</w:t>
+      </w:r>
+      <w:r>
+        <w:rPr>
+          <w:rFonts w:ascii="Droid Sans Mono;monospace;monospace" w:hAnsi="Droid Sans Mono;monospace;monospace"/>
+          <w:b w:val="false"/>
+          <w:color w:val="CCCCCC"/>
+          <w:sz w:val="21"/>
+          <w:shd w:fill="1F1F1F" w:val="clear"/>
+        </w:rPr>
+        <w:t xml:space="preserve"> </w:t>
+      </w:r>
+      <w:r>
+        <w:rPr>
+          <w:rFonts w:ascii="Droid Sans Mono;monospace;monospace" w:hAnsi="Droid Sans Mono;monospace;monospace"/>
+          <w:b w:val="false"/>
+          <w:color w:val="C586C0"/>
+          <w:sz w:val="21"/>
+          <w:shd w:fill="1F1F1F" w:val="clear"/>
+        </w:rPr>
+        <w:t>if</w:t>
+      </w:r>
+      <w:r>
+        <w:rPr>
+          <w:rFonts w:ascii="Droid Sans Mono;monospace;monospace" w:hAnsi="Droid Sans Mono;monospace;monospace"/>
+          <w:b w:val="false"/>
+          <w:color w:val="CCCCCC"/>
+          <w:sz w:val="21"/>
+          <w:shd w:fill="1F1F1F" w:val="clear"/>
+        </w:rPr>
+        <w:t>(</w:t>
+      </w:r>
+      <w:r>
+        <w:rPr>
+          <w:rFonts w:ascii="Droid Sans Mono;monospace;monospace" w:hAnsi="Droid Sans Mono;monospace;monospace"/>
+          <w:b w:val="false"/>
+          <w:color w:val="9CDCFE"/>
+          <w:sz w:val="21"/>
+          <w:shd w:fill="1F1F1F" w:val="clear"/>
+        </w:rPr>
+        <w:t>pid</w:t>
+      </w:r>
+      <w:r>
+        <w:rPr>
+          <w:rFonts w:ascii="Droid Sans Mono;monospace;monospace" w:hAnsi="Droid Sans Mono;monospace;monospace"/>
+          <w:b w:val="false"/>
+          <w:color w:val="CCCCCC"/>
+          <w:sz w:val="21"/>
+          <w:shd w:fill="1F1F1F" w:val="clear"/>
+        </w:rPr>
+        <w:t xml:space="preserve"> </w:t>
+      </w:r>
+      <w:r>
+        <w:rPr>
+          <w:rFonts w:ascii="Droid Sans Mono;monospace;monospace" w:hAnsi="Droid Sans Mono;monospace;monospace"/>
+          <w:b w:val="false"/>
+          <w:color w:val="D4D4D4"/>
+          <w:sz w:val="21"/>
+          <w:shd w:fill="1F1F1F" w:val="clear"/>
+        </w:rPr>
+        <w:t>==</w:t>
+      </w:r>
+      <w:r>
+        <w:rPr>
+          <w:rFonts w:ascii="Droid Sans Mono;monospace;monospace" w:hAnsi="Droid Sans Mono;monospace;monospace"/>
+          <w:b w:val="false"/>
+          <w:color w:val="CCCCCC"/>
+          <w:sz w:val="21"/>
+          <w:shd w:fill="1F1F1F" w:val="clear"/>
+        </w:rPr>
+        <w:t xml:space="preserve"> </w:t>
+      </w:r>
+      <w:r>
+        <w:rPr>
+          <w:rFonts w:ascii="Droid Sans Mono;monospace;monospace" w:hAnsi="Droid Sans Mono;monospace;monospace"/>
+          <w:b w:val="false"/>
+          <w:color w:val="B5CEA8"/>
+          <w:sz w:val="21"/>
+          <w:shd w:fill="1F1F1F" w:val="clear"/>
+        </w:rPr>
+        <w:t>0</w:t>
+      </w:r>
+      <w:r>
+        <w:rPr>
+          <w:rFonts w:ascii="Droid Sans Mono;monospace;monospace" w:hAnsi="Droid Sans Mono;monospace;monospace"/>
+          <w:b w:val="false"/>
+          <w:color w:val="CCCCCC"/>
+          <w:sz w:val="21"/>
+          <w:shd w:fill="1F1F1F" w:val="clear"/>
+        </w:rPr>
+        <w:t>){</w:t>
+      </w:r>
+    </w:p>
+    <w:p>
+      <w:pPr>
+        <w:pStyle w:val="Normal"/>
+        <w:spacing w:lineRule="atLeast" w:line="285" w:before="0" w:after="0"/>
+        <w:rPr>
+          <w:rFonts w:ascii="Arial" w:hAnsi="Arial" w:cs="Arial"/>
+        </w:rPr>
+      </w:pPr>
+      <w:r>
+        <w:rPr>
+          <w:rFonts w:ascii="Droid Sans Mono;monospace;monospace" w:hAnsi="Droid Sans Mono;monospace;monospace"/>
+          <w:b w:val="false"/>
+          <w:color w:val="6A9955"/>
+          <w:sz w:val="21"/>
+          <w:shd w:fill="1F1F1F" w:val="clear"/>
+        </w:rPr>
+        <w:t>// mensaje que se muestra por pantalla</w:t>
+      </w:r>
+    </w:p>
+    <w:p>
+      <w:pPr>
+        <w:pStyle w:val="Normal"/>
+        <w:spacing w:lineRule="atLeast" w:line="285" w:before="0" w:after="0"/>
+        <w:rPr>
+          <w:rFonts w:ascii="Arial" w:hAnsi="Arial" w:cs="Arial"/>
+        </w:rPr>
+      </w:pPr>
+      <w:r>
+        <w:rPr>
+          <w:rFonts w:ascii="Droid Sans Mono;monospace;monospace" w:hAnsi="Droid Sans Mono;monospace;monospace"/>
+          <w:b w:val="false"/>
+          <w:color w:val="DCDCAA"/>
+          <w:sz w:val="21"/>
+          <w:shd w:fill="1F1F1F" w:val="clear"/>
+        </w:rPr>
+        <w:t>printf</w:t>
+      </w:r>
+      <w:r>
+        <w:rPr>
+          <w:rFonts w:ascii="Droid Sans Mono;monospace;monospace" w:hAnsi="Droid Sans Mono;monospace;monospace"/>
+          <w:b w:val="false"/>
+          <w:color w:val="CCCCCC"/>
+          <w:sz w:val="21"/>
+          <w:shd w:fill="1F1F1F" w:val="clear"/>
+        </w:rPr>
+        <w:t>(</w:t>
+      </w:r>
+      <w:r>
+        <w:rPr>
+          <w:rFonts w:ascii="Droid Sans Mono;monospace;monospace" w:hAnsi="Droid Sans Mono;monospace;monospace"/>
+          <w:b w:val="false"/>
+          <w:color w:val="CE9178"/>
+          <w:sz w:val="21"/>
+          <w:shd w:fill="1F1F1F" w:val="clear"/>
+        </w:rPr>
+        <w:t xml:space="preserve">"Soy el hijo </w:t>
+      </w:r>
+      <w:r>
+        <w:rPr>
+          <w:rFonts w:ascii="Droid Sans Mono;monospace;monospace" w:hAnsi="Droid Sans Mono;monospace;monospace"/>
+          <w:b w:val="false"/>
+          <w:color w:val="9CDCFE"/>
+          <w:sz w:val="21"/>
+          <w:shd w:fill="1F1F1F" w:val="clear"/>
+        </w:rPr>
+        <w:t>%d</w:t>
+      </w:r>
+      <w:r>
+        <w:rPr>
+          <w:rFonts w:ascii="Droid Sans Mono;monospace;monospace" w:hAnsi="Droid Sans Mono;monospace;monospace"/>
+          <w:b w:val="false"/>
+          <w:color w:val="CE9178"/>
+          <w:sz w:val="21"/>
+          <w:shd w:fill="1F1F1F" w:val="clear"/>
+        </w:rPr>
+        <w:t xml:space="preserve">, mi PID es </w:t>
+      </w:r>
+      <w:r>
+        <w:rPr>
+          <w:rFonts w:ascii="Droid Sans Mono;monospace;monospace" w:hAnsi="Droid Sans Mono;monospace;monospace"/>
+          <w:b w:val="false"/>
+          <w:color w:val="9CDCFE"/>
+          <w:sz w:val="21"/>
+          <w:shd w:fill="1F1F1F" w:val="clear"/>
+        </w:rPr>
+        <w:t>%d</w:t>
+      </w:r>
+      <w:r>
+        <w:rPr>
+          <w:rFonts w:ascii="Droid Sans Mono;monospace;monospace" w:hAnsi="Droid Sans Mono;monospace;monospace"/>
+          <w:b w:val="false"/>
+          <w:color w:val="CE9178"/>
+          <w:sz w:val="21"/>
+          <w:shd w:fill="1F1F1F" w:val="clear"/>
+        </w:rPr>
+        <w:t xml:space="preserve">, mi padre es </w:t>
+      </w:r>
+      <w:r>
+        <w:rPr>
+          <w:rFonts w:ascii="Droid Sans Mono;monospace;monospace" w:hAnsi="Droid Sans Mono;monospace;monospace"/>
+          <w:b w:val="false"/>
+          <w:color w:val="9CDCFE"/>
+          <w:sz w:val="21"/>
+          <w:shd w:fill="1F1F1F" w:val="clear"/>
+        </w:rPr>
+        <w:t>%d</w:t>
+      </w:r>
+      <w:r>
+        <w:rPr>
+          <w:rFonts w:ascii="Droid Sans Mono;monospace;monospace" w:hAnsi="Droid Sans Mono;monospace;monospace"/>
+          <w:b w:val="false"/>
+          <w:color w:val="D7BA7D"/>
+          <w:sz w:val="21"/>
+          <w:shd w:fill="1F1F1F" w:val="clear"/>
+        </w:rPr>
+        <w:t>\n</w:t>
+      </w:r>
+      <w:r>
+        <w:rPr>
+          <w:rFonts w:ascii="Droid Sans Mono;monospace;monospace" w:hAnsi="Droid Sans Mono;monospace;monospace"/>
+          <w:b w:val="false"/>
+          <w:color w:val="CE9178"/>
+          <w:sz w:val="21"/>
+          <w:shd w:fill="1F1F1F" w:val="clear"/>
+        </w:rPr>
+        <w:t>"</w:t>
+      </w:r>
+      <w:r>
+        <w:rPr>
+          <w:rFonts w:ascii="Droid Sans Mono;monospace;monospace" w:hAnsi="Droid Sans Mono;monospace;monospace"/>
+          <w:b w:val="false"/>
+          <w:color w:val="CCCCCC"/>
+          <w:sz w:val="21"/>
+          <w:shd w:fill="1F1F1F" w:val="clear"/>
+        </w:rPr>
+        <w:t xml:space="preserve">, </w:t>
+      </w:r>
+      <w:r>
+        <w:rPr>
+          <w:rFonts w:ascii="Droid Sans Mono;monospace;monospace" w:hAnsi="Droid Sans Mono;monospace;monospace"/>
+          <w:b w:val="false"/>
+          <w:color w:val="9CDCFE"/>
+          <w:sz w:val="21"/>
+          <w:shd w:fill="1F1F1F" w:val="clear"/>
+        </w:rPr>
+        <w:t>i</w:t>
+      </w:r>
+      <w:r>
+        <w:rPr>
+          <w:rFonts w:ascii="Droid Sans Mono;monospace;monospace" w:hAnsi="Droid Sans Mono;monospace;monospace"/>
+          <w:b w:val="false"/>
+          <w:color w:val="CCCCCC"/>
+          <w:sz w:val="21"/>
+          <w:shd w:fill="1F1F1F" w:val="clear"/>
+        </w:rPr>
+        <w:t xml:space="preserve">, </w:t>
+      </w:r>
+      <w:r>
+        <w:rPr>
+          <w:rFonts w:ascii="Droid Sans Mono;monospace;monospace" w:hAnsi="Droid Sans Mono;monospace;monospace"/>
+          <w:b w:val="false"/>
+          <w:color w:val="DCDCAA"/>
+          <w:sz w:val="21"/>
+          <w:shd w:fill="1F1F1F" w:val="clear"/>
+        </w:rPr>
+        <w:t>getpid</w:t>
+      </w:r>
+      <w:r>
+        <w:rPr>
+          <w:rFonts w:ascii="Droid Sans Mono;monospace;monospace" w:hAnsi="Droid Sans Mono;monospace;monospace"/>
+          <w:b w:val="false"/>
+          <w:color w:val="CCCCCC"/>
+          <w:sz w:val="21"/>
+          <w:shd w:fill="1F1F1F" w:val="clear"/>
+        </w:rPr>
+        <w:t xml:space="preserve">(), </w:t>
+      </w:r>
+      <w:r>
+        <w:rPr>
+          <w:rFonts w:ascii="Droid Sans Mono;monospace;monospace" w:hAnsi="Droid Sans Mono;monospace;monospace"/>
+          <w:b w:val="false"/>
+          <w:color w:val="DCDCAA"/>
+          <w:sz w:val="21"/>
+          <w:shd w:fill="1F1F1F" w:val="clear"/>
+        </w:rPr>
+        <w:t>getppid</w:t>
+      </w:r>
+      <w:r>
+        <w:rPr>
+          <w:rFonts w:ascii="Droid Sans Mono;monospace;monospace" w:hAnsi="Droid Sans Mono;monospace;monospace"/>
+          <w:b w:val="false"/>
+          <w:color w:val="CCCCCC"/>
+          <w:sz w:val="21"/>
+          <w:shd w:fill="1F1F1F" w:val="clear"/>
+        </w:rPr>
+        <w:t>());</w:t>
+      </w:r>
+    </w:p>
+    <w:p>
+      <w:pPr>
+        <w:pStyle w:val="Normal"/>
+        <w:spacing w:lineRule="atLeast" w:line="285" w:before="0" w:after="0"/>
+        <w:rPr>
+          <w:rFonts w:ascii="Arial" w:hAnsi="Arial" w:cs="Arial"/>
+        </w:rPr>
+      </w:pPr>
+      <w:r>
+        <w:rPr>
+          <w:rFonts w:ascii="Droid Sans Mono;monospace;monospace" w:hAnsi="Droid Sans Mono;monospace;monospace"/>
+          <w:b w:val="false"/>
+          <w:color w:val="CCCCCC"/>
+          <w:sz w:val="21"/>
+          <w:shd w:fill="1F1F1F" w:val="clear"/>
+        </w:rPr>
+        <w:t>}</w:t>
+      </w:r>
+      <w:r>
+        <w:rPr>
+          <w:rFonts w:ascii="Droid Sans Mono;monospace;monospace" w:hAnsi="Droid Sans Mono;monospace;monospace"/>
+          <w:b w:val="false"/>
+          <w:color w:val="C586C0"/>
+          <w:sz w:val="21"/>
+          <w:shd w:fill="1F1F1F" w:val="clear"/>
+        </w:rPr>
+        <w:t>else</w:t>
+      </w:r>
+      <w:r>
+        <w:rPr>
+          <w:rFonts w:ascii="Droid Sans Mono;monospace;monospace" w:hAnsi="Droid Sans Mono;monospace;monospace"/>
+          <w:b w:val="false"/>
+          <w:color w:val="CCCCCC"/>
+          <w:sz w:val="21"/>
+          <w:shd w:fill="1F1F1F" w:val="clear"/>
+        </w:rPr>
+        <w:t>{</w:t>
+      </w:r>
+    </w:p>
+    <w:p>
+      <w:pPr>
+        <w:pStyle w:val="Normal"/>
+        <w:spacing w:lineRule="atLeast" w:line="285" w:before="0" w:after="0"/>
+        <w:rPr>
+          <w:rFonts w:ascii="Arial" w:hAnsi="Arial" w:cs="Arial"/>
+        </w:rPr>
+      </w:pPr>
+      <w:r>
+        <w:rPr>
+          <w:rFonts w:ascii="Droid Sans Mono;monospace;monospace" w:hAnsi="Droid Sans Mono;monospace;monospace"/>
+          <w:b w:val="false"/>
+          <w:color w:val="6A9955"/>
+          <w:sz w:val="21"/>
+          <w:shd w:fill="1F1F1F" w:val="clear"/>
+        </w:rPr>
+        <w:t>//En el proceso padre</w:t>
+      </w:r>
+    </w:p>
+    <w:p>
+      <w:pPr>
+        <w:pStyle w:val="Normal"/>
+        <w:spacing w:lineRule="atLeast" w:line="285" w:before="0" w:after="0"/>
+        <w:rPr>
+          <w:rFonts w:ascii="Arial" w:hAnsi="Arial" w:cs="Arial"/>
+        </w:rPr>
+      </w:pPr>
+      <w:r>
+        <w:rPr>
+          <w:rFonts w:ascii="Droid Sans Mono;monospace;monospace" w:hAnsi="Droid Sans Mono;monospace;monospace"/>
+          <w:b w:val="false"/>
+          <w:color w:val="9CDCFE"/>
+          <w:sz w:val="21"/>
+          <w:shd w:fill="1F1F1F" w:val="clear"/>
+        </w:rPr>
+        <w:t>pid</w:t>
+      </w:r>
+      <w:r>
+        <w:rPr>
+          <w:rFonts w:ascii="Droid Sans Mono;monospace;monospace" w:hAnsi="Droid Sans Mono;monospace;monospace"/>
+          <w:b w:val="false"/>
+          <w:color w:val="CCCCCC"/>
+          <w:sz w:val="21"/>
+          <w:shd w:fill="1F1F1F" w:val="clear"/>
+        </w:rPr>
+        <w:t xml:space="preserve"> </w:t>
+      </w:r>
+      <w:r>
+        <w:rPr>
+          <w:rFonts w:ascii="Droid Sans Mono;monospace;monospace" w:hAnsi="Droid Sans Mono;monospace;monospace"/>
+          <w:b w:val="false"/>
+          <w:color w:val="D4D4D4"/>
+          <w:sz w:val="21"/>
+          <w:shd w:fill="1F1F1F" w:val="clear"/>
+        </w:rPr>
+        <w:t>=</w:t>
+      </w:r>
+      <w:r>
+        <w:rPr>
+          <w:rFonts w:ascii="Droid Sans Mono;monospace;monospace" w:hAnsi="Droid Sans Mono;monospace;monospace"/>
+          <w:b w:val="false"/>
+          <w:color w:val="CCCCCC"/>
+          <w:sz w:val="21"/>
+          <w:shd w:fill="1F1F1F" w:val="clear"/>
+        </w:rPr>
+        <w:t xml:space="preserve"> </w:t>
+      </w:r>
+      <w:r>
+        <w:rPr>
+          <w:rFonts w:ascii="Droid Sans Mono;monospace;monospace" w:hAnsi="Droid Sans Mono;monospace;monospace"/>
+          <w:b w:val="false"/>
+          <w:color w:val="DCDCAA"/>
+          <w:sz w:val="21"/>
+          <w:shd w:fill="1F1F1F" w:val="clear"/>
+        </w:rPr>
+        <w:t>wait</w:t>
+      </w:r>
+      <w:r>
+        <w:rPr>
+          <w:rFonts w:ascii="Droid Sans Mono;monospace;monospace" w:hAnsi="Droid Sans Mono;monospace;monospace"/>
+          <w:b w:val="false"/>
+          <w:color w:val="CCCCCC"/>
+          <w:sz w:val="21"/>
+          <w:shd w:fill="1F1F1F" w:val="clear"/>
+        </w:rPr>
+        <w:t>(</w:t>
+      </w:r>
+      <w:r>
+        <w:rPr>
+          <w:rFonts w:ascii="Droid Sans Mono;monospace;monospace" w:hAnsi="Droid Sans Mono;monospace;monospace"/>
+          <w:b w:val="false"/>
+          <w:color w:val="569CD6"/>
+          <w:sz w:val="21"/>
+          <w:shd w:fill="1F1F1F" w:val="clear"/>
+        </w:rPr>
+        <w:t>NULL</w:t>
+      </w:r>
+      <w:r>
+        <w:rPr>
+          <w:rFonts w:ascii="Droid Sans Mono;monospace;monospace" w:hAnsi="Droid Sans Mono;monospace;monospace"/>
+          <w:b w:val="false"/>
+          <w:color w:val="CCCCCC"/>
+          <w:sz w:val="21"/>
+          <w:shd w:fill="1F1F1F" w:val="clear"/>
+        </w:rPr>
+        <w:t>);</w:t>
+      </w:r>
+    </w:p>
+    <w:p>
+      <w:pPr>
+        <w:pStyle w:val="Normal"/>
+        <w:spacing w:lineRule="atLeast" w:line="285" w:before="0" w:after="0"/>
+        <w:rPr>
+          <w:rFonts w:ascii="Arial" w:hAnsi="Arial" w:cs="Arial"/>
+        </w:rPr>
+      </w:pPr>
+      <w:r>
+        <w:rPr>
+          <w:rFonts w:ascii="Droid Sans Mono;monospace;monospace" w:hAnsi="Droid Sans Mono;monospace;monospace"/>
+          <w:b w:val="false"/>
+          <w:color w:val="DCDCAA"/>
+          <w:sz w:val="21"/>
+          <w:shd w:fill="1F1F1F" w:val="clear"/>
+        </w:rPr>
+        <w:t>exit</w:t>
+      </w:r>
+      <w:r>
+        <w:rPr>
+          <w:rFonts w:ascii="Droid Sans Mono;monospace;monospace" w:hAnsi="Droid Sans Mono;monospace;monospace"/>
+          <w:b w:val="false"/>
+          <w:color w:val="CCCCCC"/>
+          <w:sz w:val="21"/>
+          <w:shd w:fill="1F1F1F" w:val="clear"/>
+        </w:rPr>
+        <w:t>(</w:t>
+      </w:r>
+      <w:r>
+        <w:rPr>
+          <w:rFonts w:ascii="Droid Sans Mono;monospace;monospace" w:hAnsi="Droid Sans Mono;monospace;monospace"/>
+          <w:b w:val="false"/>
+          <w:color w:val="B5CEA8"/>
+          <w:sz w:val="21"/>
+          <w:shd w:fill="1F1F1F" w:val="clear"/>
+        </w:rPr>
+        <w:t>0</w:t>
+      </w:r>
+      <w:r>
+        <w:rPr>
+          <w:rFonts w:ascii="Droid Sans Mono;monospace;monospace" w:hAnsi="Droid Sans Mono;monospace;monospace"/>
+          <w:b w:val="false"/>
+          <w:color w:val="CCCCCC"/>
+          <w:sz w:val="21"/>
+          <w:shd w:fill="1F1F1F" w:val="clear"/>
+        </w:rPr>
+        <w:t>);</w:t>
+      </w:r>
+    </w:p>
+    <w:p>
+      <w:pPr>
+        <w:pStyle w:val="Normal"/>
+        <w:spacing w:lineRule="atLeast" w:line="285" w:before="0" w:after="0"/>
+        <w:rPr>
+          <w:rFonts w:ascii="Arial" w:hAnsi="Arial" w:cs="Arial"/>
+        </w:rPr>
+      </w:pPr>
+      <w:r>
+        <w:rPr>
+          <w:rFonts w:ascii="Droid Sans Mono;monospace;monospace" w:hAnsi="Droid Sans Mono;monospace;monospace"/>
+          <w:b w:val="false"/>
+          <w:color w:val="CCCCCC"/>
+          <w:sz w:val="21"/>
+          <w:shd w:fill="1F1F1F" w:val="clear"/>
+        </w:rPr>
+        <w:t>}</w:t>
+      </w:r>
+    </w:p>
+    <w:p>
+      <w:pPr>
+        <w:pStyle w:val="Normal"/>
+        <w:spacing w:lineRule="atLeast" w:line="285" w:before="0" w:after="0"/>
+        <w:rPr>
+          <w:rFonts w:ascii="Arial" w:hAnsi="Arial" w:cs="Arial"/>
+        </w:rPr>
+      </w:pPr>
+      <w:r>
+        <w:rPr>
+          <w:rFonts w:ascii="Droid Sans Mono;monospace;monospace" w:hAnsi="Droid Sans Mono;monospace;monospace"/>
+          <w:b w:val="false"/>
+          <w:color w:val="CCCCCC"/>
+          <w:sz w:val="21"/>
+          <w:shd w:fill="1F1F1F" w:val="clear"/>
+        </w:rPr>
+        <w:t>}</w:t>
+      </w:r>
+    </w:p>
+    <w:p>
+      <w:pPr>
+        <w:pStyle w:val="Normal"/>
+        <w:spacing w:lineRule="atLeast" w:line="285" w:before="0" w:after="0"/>
+        <w:rPr>
+          <w:rFonts w:ascii="Arial" w:hAnsi="Arial" w:cs="Arial"/>
+        </w:rPr>
+      </w:pPr>
+      <w:r>
+        <w:rPr>
+          <w:rFonts w:ascii="Droid Sans Mono;monospace;monospace" w:hAnsi="Droid Sans Mono;monospace;monospace"/>
+          <w:b w:val="false"/>
+          <w:color w:val="CCCCCC"/>
+          <w:sz w:val="21"/>
+          <w:shd w:fill="1F1F1F" w:val="clear"/>
+        </w:rPr>
+        <w:t>}</w:t>
+      </w:r>
+    </w:p>
+    <w:p>
+      <w:pPr>
+        <w:pStyle w:val="Normal"/>
+        <w:spacing w:beforeAutospacing="0" w:before="0" w:after="0"/>
         <w:rPr>
           <w:rFonts w:ascii="Arial" w:hAnsi="Arial" w:cs="Arial"/>
         </w:rPr>
       </w:pPr>
       <w:r>
         <w:rPr/>
-      </w:r>
-    </w:p>
-    <w:p>
-      <w:pPr>
-        <w:pStyle w:val="Normal"/>
-        <w:spacing w:lineRule="atLeast" w:line="285" w:before="0" w:after="0"/>
-        <w:rPr>
-          <w:rFonts w:ascii="Arial" w:hAnsi="Arial" w:cs="Arial"/>
-        </w:rPr>
-      </w:pPr>
-      <w:r>
-        <w:rPr>
-          <w:rFonts w:ascii="Droid Sans Mono;monospace;monospace" w:hAnsi="Droid Sans Mono;monospace;monospace"/>
-          <w:b w:val="false"/>
-          <w:color w:val="569CD6"/>
-          <w:sz w:val="21"/>
-          <w:shd w:fill="1F1F1F" w:val="clear"/>
-        </w:rPr>
-        <w:t>int</w:t>
-      </w:r>
-      <w:r>
-        <w:rPr>
-          <w:rFonts w:ascii="Droid Sans Mono;monospace;monospace" w:hAnsi="Droid Sans Mono;monospace;monospace"/>
-          <w:b w:val="false"/>
-          <w:color w:val="CCCCCC"/>
-          <w:sz w:val="21"/>
-          <w:shd w:fill="1F1F1F" w:val="clear"/>
-        </w:rPr>
-        <w:t xml:space="preserve"> </w:t>
-      </w:r>
-      <w:r>
-        <w:rPr>
-          <w:rFonts w:ascii="Droid Sans Mono;monospace;monospace" w:hAnsi="Droid Sans Mono;monospace;monospace"/>
-          <w:b w:val="false"/>
-          <w:color w:val="DCDCAA"/>
-          <w:sz w:val="21"/>
-          <w:shd w:fill="1F1F1F" w:val="clear"/>
-        </w:rPr>
-        <w:t>main</w:t>
-      </w:r>
-      <w:r>
-        <w:rPr>
-          <w:rFonts w:ascii="Droid Sans Mono;monospace;monospace" w:hAnsi="Droid Sans Mono;monospace;monospace"/>
-          <w:b w:val="false"/>
-          <w:color w:val="CCCCCC"/>
-          <w:sz w:val="21"/>
-          <w:shd w:fill="1F1F1F" w:val="clear"/>
-        </w:rPr>
-        <w:t>() {</w:t>
-      </w:r>
-    </w:p>
-    <w:p>
-      <w:pPr>
-        <w:pStyle w:val="Normal"/>
-        <w:spacing w:lineRule="atLeast" w:line="285" w:before="0" w:after="0"/>
-        <w:rPr>
-          <w:rFonts w:ascii="Arial" w:hAnsi="Arial" w:cs="Arial"/>
-        </w:rPr>
-      </w:pPr>
-      <w:r>
-        <w:rPr>
-          <w:rFonts w:ascii="Droid Sans Mono;monospace;monospace" w:hAnsi="Droid Sans Mono;monospace;monospace"/>
-          <w:b w:val="false"/>
-          <w:color w:val="6A9955"/>
-          <w:sz w:val="21"/>
-          <w:shd w:fill="1F1F1F" w:val="clear"/>
-        </w:rPr>
-        <w:t>// Obtener el PID del proceso padre</w:t>
-      </w:r>
-    </w:p>
-    <w:p>
-      <w:pPr>
-        <w:pStyle w:val="Normal"/>
-        <w:spacing w:lineRule="atLeast" w:line="285" w:before="0" w:after="0"/>
-        <w:rPr>
-          <w:rFonts w:ascii="Arial" w:hAnsi="Arial" w:cs="Arial"/>
-        </w:rPr>
-      </w:pPr>
-      <w:r>
-        <w:rPr>
-          <w:rFonts w:ascii="Droid Sans Mono;monospace;monospace" w:hAnsi="Droid Sans Mono;monospace;monospace"/>
-          <w:b w:val="false"/>
-          <w:color w:val="569CD6"/>
-          <w:sz w:val="21"/>
-          <w:shd w:fill="1F1F1F" w:val="clear"/>
-        </w:rPr>
-        <w:t>pid_t</w:t>
-      </w:r>
-      <w:r>
-        <w:rPr>
-          <w:rFonts w:ascii="Droid Sans Mono;monospace;monospace" w:hAnsi="Droid Sans Mono;monospace;monospace"/>
-          <w:b w:val="false"/>
-          <w:color w:val="CCCCCC"/>
-          <w:sz w:val="21"/>
-          <w:shd w:fill="1F1F1F" w:val="clear"/>
-        </w:rPr>
-        <w:t xml:space="preserve"> parent_pid </w:t>
-      </w:r>
-      <w:r>
-        <w:rPr>
-          <w:rFonts w:ascii="Droid Sans Mono;monospace;monospace" w:hAnsi="Droid Sans Mono;monospace;monospace"/>
-          <w:b w:val="false"/>
-          <w:color w:val="D4D4D4"/>
-          <w:sz w:val="21"/>
-          <w:shd w:fill="1F1F1F" w:val="clear"/>
-        </w:rPr>
-        <w:t>=</w:t>
-      </w:r>
-      <w:r>
-        <w:rPr>
-          <w:rFonts w:ascii="Droid Sans Mono;monospace;monospace" w:hAnsi="Droid Sans Mono;monospace;monospace"/>
-          <w:b w:val="false"/>
-          <w:color w:val="CCCCCC"/>
-          <w:sz w:val="21"/>
-          <w:shd w:fill="1F1F1F" w:val="clear"/>
-        </w:rPr>
-        <w:t xml:space="preserve"> </w:t>
-      </w:r>
-      <w:r>
-        <w:rPr>
-          <w:rFonts w:ascii="Droid Sans Mono;monospace;monospace" w:hAnsi="Droid Sans Mono;monospace;monospace"/>
-          <w:b w:val="false"/>
-          <w:color w:val="DCDCAA"/>
-          <w:sz w:val="21"/>
-          <w:shd w:fill="1F1F1F" w:val="clear"/>
-        </w:rPr>
-        <w:t>getpid</w:t>
-      </w:r>
-      <w:r>
-        <w:rPr>
-          <w:rFonts w:ascii="Droid Sans Mono;monospace;monospace" w:hAnsi="Droid Sans Mono;monospace;monospace"/>
-          <w:b w:val="false"/>
-          <w:color w:val="CCCCCC"/>
-          <w:sz w:val="21"/>
-          <w:shd w:fill="1F1F1F" w:val="clear"/>
-        </w:rPr>
-        <w:t>();</w:t>
-      </w:r>
-    </w:p>
-    <w:p>
-      <w:pPr>
-        <w:pStyle w:val="Normal"/>
-        <w:spacing w:lineRule="atLeast" w:line="285" w:before="0" w:after="0"/>
-        <w:rPr>
-          <w:rFonts w:ascii="Arial" w:hAnsi="Arial" w:cs="Arial"/>
-        </w:rPr>
-      </w:pPr>
-      <w:r>
-        <w:rPr/>
-      </w:r>
-    </w:p>
-    <w:p>
-      <w:pPr>
-        <w:pStyle w:val="Normal"/>
-        <w:spacing w:lineRule="atLeast" w:line="285" w:before="0" w:after="0"/>
-        <w:rPr>
-          <w:rFonts w:ascii="Arial" w:hAnsi="Arial" w:cs="Arial"/>
-        </w:rPr>
-      </w:pPr>
-      <w:r>
-        <w:rPr>
-          <w:rFonts w:ascii="Droid Sans Mono;monospace;monospace" w:hAnsi="Droid Sans Mono;monospace;monospace"/>
-          <w:b w:val="false"/>
-          <w:color w:val="DCDCAA"/>
-          <w:sz w:val="21"/>
-          <w:shd w:fill="1F1F1F" w:val="clear"/>
-        </w:rPr>
-        <w:t>printf</w:t>
-      </w:r>
-      <w:r>
-        <w:rPr>
-          <w:rFonts w:ascii="Droid Sans Mono;monospace;monospace" w:hAnsi="Droid Sans Mono;monospace;monospace"/>
-          <w:b w:val="false"/>
-          <w:color w:val="CCCCCC"/>
-          <w:sz w:val="21"/>
-          <w:shd w:fill="1F1F1F" w:val="clear"/>
-        </w:rPr>
-        <w:t>(</w:t>
-      </w:r>
-      <w:r>
-        <w:rPr>
-          <w:rFonts w:ascii="Droid Sans Mono;monospace;monospace" w:hAnsi="Droid Sans Mono;monospace;monospace"/>
-          <w:b w:val="false"/>
-          <w:color w:val="CE9178"/>
-          <w:sz w:val="21"/>
-          <w:shd w:fill="1F1F1F" w:val="clear"/>
-        </w:rPr>
-        <w:t xml:space="preserve">"Soy el proceso padre </w:t>
-      </w:r>
-      <w:r>
-        <w:rPr>
-          <w:rFonts w:ascii="Droid Sans Mono;monospace;monospace" w:hAnsi="Droid Sans Mono;monospace;monospace"/>
-          <w:b w:val="false"/>
-          <w:color w:val="9CDCFE"/>
-          <w:sz w:val="21"/>
-          <w:shd w:fill="1F1F1F" w:val="clear"/>
-        </w:rPr>
-        <w:t>%d</w:t>
-      </w:r>
-      <w:r>
-        <w:rPr>
-          <w:rFonts w:ascii="Droid Sans Mono;monospace;monospace" w:hAnsi="Droid Sans Mono;monospace;monospace"/>
-          <w:b w:val="false"/>
-          <w:color w:val="CE9178"/>
-          <w:sz w:val="21"/>
-          <w:shd w:fill="1F1F1F" w:val="clear"/>
-        </w:rPr>
-        <w:t>.</w:t>
-      </w:r>
-      <w:r>
-        <w:rPr>
-          <w:rFonts w:ascii="Droid Sans Mono;monospace;monospace" w:hAnsi="Droid Sans Mono;monospace;monospace"/>
-          <w:b w:val="false"/>
-          <w:color w:val="D7BA7D"/>
-          <w:sz w:val="21"/>
-          <w:shd w:fill="1F1F1F" w:val="clear"/>
-        </w:rPr>
-        <w:t>\n</w:t>
-      </w:r>
-      <w:r>
-        <w:rPr>
-          <w:rFonts w:ascii="Droid Sans Mono;monospace;monospace" w:hAnsi="Droid Sans Mono;monospace;monospace"/>
-          <w:b w:val="false"/>
-          <w:color w:val="CE9178"/>
-          <w:sz w:val="21"/>
-          <w:shd w:fill="1F1F1F" w:val="clear"/>
-        </w:rPr>
-        <w:t>"</w:t>
-      </w:r>
-      <w:r>
-        <w:rPr>
-          <w:rFonts w:ascii="Droid Sans Mono;monospace;monospace" w:hAnsi="Droid Sans Mono;monospace;monospace"/>
-          <w:b w:val="false"/>
-          <w:color w:val="CCCCCC"/>
-          <w:sz w:val="21"/>
-          <w:shd w:fill="1F1F1F" w:val="clear"/>
-        </w:rPr>
-        <w:t>, parent_pid);</w:t>
-      </w:r>
-    </w:p>
-    <w:p>
-      <w:pPr>
-        <w:pStyle w:val="Normal"/>
-        <w:spacing w:lineRule="atLeast" w:line="285" w:before="0" w:after="0"/>
-        <w:rPr>
-          <w:rFonts w:ascii="Arial" w:hAnsi="Arial" w:cs="Arial"/>
-        </w:rPr>
-      </w:pPr>
-      <w:r>
-        <w:rPr/>
-      </w:r>
-    </w:p>
-    <w:p>
-      <w:pPr>
-        <w:pStyle w:val="Normal"/>
-        <w:spacing w:lineRule="atLeast" w:line="285" w:before="0" w:after="0"/>
-        <w:rPr>
-          <w:rFonts w:ascii="Arial" w:hAnsi="Arial" w:cs="Arial"/>
-        </w:rPr>
-      </w:pPr>
-      <w:r>
-        <w:rPr>
-          <w:rFonts w:ascii="Droid Sans Mono;monospace;monospace" w:hAnsi="Droid Sans Mono;monospace;monospace"/>
-          <w:b w:val="false"/>
-          <w:color w:val="6A9955"/>
-          <w:sz w:val="21"/>
-          <w:shd w:fill="1F1F1F" w:val="clear"/>
-        </w:rPr>
-        <w:t>// Crear el primer hijo</w:t>
-      </w:r>
-    </w:p>
-    <w:p>
-      <w:pPr>
-        <w:pStyle w:val="Normal"/>
-        <w:spacing w:lineRule="atLeast" w:line="285" w:before="0" w:after="0"/>
-        <w:rPr>
-          <w:rFonts w:ascii="Arial" w:hAnsi="Arial" w:cs="Arial"/>
-        </w:rPr>
-      </w:pPr>
-      <w:r>
-        <w:rPr>
-          <w:rFonts w:ascii="Droid Sans Mono;monospace;monospace" w:hAnsi="Droid Sans Mono;monospace;monospace"/>
-          <w:b w:val="false"/>
-          <w:color w:val="569CD6"/>
-          <w:sz w:val="21"/>
-          <w:shd w:fill="1F1F1F" w:val="clear"/>
-        </w:rPr>
-        <w:t>pid_t</w:t>
-      </w:r>
-      <w:r>
-        <w:rPr>
-          <w:rFonts w:ascii="Droid Sans Mono;monospace;monospace" w:hAnsi="Droid Sans Mono;monospace;monospace"/>
-          <w:b w:val="false"/>
-          <w:color w:val="CCCCCC"/>
-          <w:sz w:val="21"/>
-          <w:shd w:fill="1F1F1F" w:val="clear"/>
-        </w:rPr>
-        <w:t xml:space="preserve"> child1_pid </w:t>
-      </w:r>
-      <w:r>
-        <w:rPr>
-          <w:rFonts w:ascii="Droid Sans Mono;monospace;monospace" w:hAnsi="Droid Sans Mono;monospace;monospace"/>
-          <w:b w:val="false"/>
-          <w:color w:val="D4D4D4"/>
-          <w:sz w:val="21"/>
-          <w:shd w:fill="1F1F1F" w:val="clear"/>
-        </w:rPr>
-        <w:t>=</w:t>
-      </w:r>
-      <w:r>
-        <w:rPr>
-          <w:rFonts w:ascii="Droid Sans Mono;monospace;monospace" w:hAnsi="Droid Sans Mono;monospace;monospace"/>
-          <w:b w:val="false"/>
-          <w:color w:val="CCCCCC"/>
-          <w:sz w:val="21"/>
-          <w:shd w:fill="1F1F1F" w:val="clear"/>
-        </w:rPr>
-        <w:t xml:space="preserve"> </w:t>
-      </w:r>
-      <w:r>
-        <w:rPr>
-          <w:rFonts w:ascii="Droid Sans Mono;monospace;monospace" w:hAnsi="Droid Sans Mono;monospace;monospace"/>
-          <w:b w:val="false"/>
-          <w:color w:val="DCDCAA"/>
-          <w:sz w:val="21"/>
-          <w:shd w:fill="1F1F1F" w:val="clear"/>
-        </w:rPr>
-        <w:t>fork</w:t>
-      </w:r>
-      <w:r>
-        <w:rPr>
-          <w:rFonts w:ascii="Droid Sans Mono;monospace;monospace" w:hAnsi="Droid Sans Mono;monospace;monospace"/>
-          <w:b w:val="false"/>
-          <w:color w:val="CCCCCC"/>
-          <w:sz w:val="21"/>
-          <w:shd w:fill="1F1F1F" w:val="clear"/>
-        </w:rPr>
-        <w:t>();</w:t>
-      </w:r>
-    </w:p>
-    <w:p>
-      <w:pPr>
-        <w:pStyle w:val="Normal"/>
-        <w:spacing w:lineRule="atLeast" w:line="285" w:before="0" w:after="0"/>
-        <w:rPr>
-          <w:rFonts w:ascii="Arial" w:hAnsi="Arial" w:cs="Arial"/>
-        </w:rPr>
-      </w:pPr>
-      <w:r>
-        <w:rPr/>
-      </w:r>
-    </w:p>
-    <w:p>
-      <w:pPr>
-        <w:pStyle w:val="Normal"/>
-        <w:spacing w:lineRule="atLeast" w:line="285" w:before="0" w:after="0"/>
-        <w:rPr>
-          <w:rFonts w:ascii="Arial" w:hAnsi="Arial" w:cs="Arial"/>
-        </w:rPr>
-      </w:pPr>
-      <w:r>
-        <w:rPr>
-          <w:rFonts w:ascii="Droid Sans Mono;monospace;monospace" w:hAnsi="Droid Sans Mono;monospace;monospace"/>
-          <w:b w:val="false"/>
-          <w:color w:val="C586C0"/>
-          <w:sz w:val="21"/>
-          <w:shd w:fill="1F1F1F" w:val="clear"/>
-        </w:rPr>
-        <w:t>if</w:t>
-      </w:r>
-      <w:r>
-        <w:rPr>
-          <w:rFonts w:ascii="Droid Sans Mono;monospace;monospace" w:hAnsi="Droid Sans Mono;monospace;monospace"/>
-          <w:b w:val="false"/>
-          <w:color w:val="CCCCCC"/>
-          <w:sz w:val="21"/>
-          <w:shd w:fill="1F1F1F" w:val="clear"/>
-        </w:rPr>
-        <w:t xml:space="preserve"> (child1_pid </w:t>
-      </w:r>
-      <w:r>
-        <w:rPr>
-          <w:rFonts w:ascii="Droid Sans Mono;monospace;monospace" w:hAnsi="Droid Sans Mono;monospace;monospace"/>
-          <w:b w:val="false"/>
-          <w:color w:val="D4D4D4"/>
-          <w:sz w:val="21"/>
-          <w:shd w:fill="1F1F1F" w:val="clear"/>
-        </w:rPr>
-        <w:t>==</w:t>
-      </w:r>
-      <w:r>
-        <w:rPr>
-          <w:rFonts w:ascii="Droid Sans Mono;monospace;monospace" w:hAnsi="Droid Sans Mono;monospace;monospace"/>
-          <w:b w:val="false"/>
-          <w:color w:val="CCCCCC"/>
-          <w:sz w:val="21"/>
-          <w:shd w:fill="1F1F1F" w:val="clear"/>
-        </w:rPr>
-        <w:t xml:space="preserve"> </w:t>
-      </w:r>
-      <w:r>
-        <w:rPr>
-          <w:rFonts w:ascii="Droid Sans Mono;monospace;monospace" w:hAnsi="Droid Sans Mono;monospace;monospace"/>
-          <w:b w:val="false"/>
-          <w:color w:val="B5CEA8"/>
-          <w:sz w:val="21"/>
-          <w:shd w:fill="1F1F1F" w:val="clear"/>
-        </w:rPr>
-        <w:t>0</w:t>
-      </w:r>
-      <w:r>
-        <w:rPr>
-          <w:rFonts w:ascii="Droid Sans Mono;monospace;monospace" w:hAnsi="Droid Sans Mono;monospace;monospace"/>
-          <w:b w:val="false"/>
-          <w:color w:val="CCCCCC"/>
-          <w:sz w:val="21"/>
-          <w:shd w:fill="1F1F1F" w:val="clear"/>
-        </w:rPr>
-        <w:t>) {</w:t>
-      </w:r>
-    </w:p>
-    <w:p>
-      <w:pPr>
-        <w:pStyle w:val="Normal"/>
-        <w:spacing w:lineRule="atLeast" w:line="285" w:before="0" w:after="0"/>
-        <w:rPr>
-          <w:rFonts w:ascii="Arial" w:hAnsi="Arial" w:cs="Arial"/>
-        </w:rPr>
-      </w:pPr>
-      <w:r>
-        <w:rPr/>
-      </w:r>
-    </w:p>
-    <w:p>
-      <w:pPr>
-        <w:pStyle w:val="Normal"/>
-        <w:spacing w:lineRule="atLeast" w:line="285" w:before="0" w:after="0"/>
-        <w:rPr>
-          <w:rFonts w:ascii="Arial" w:hAnsi="Arial" w:cs="Arial"/>
-        </w:rPr>
-      </w:pPr>
-      <w:r>
-        <w:rPr>
-          <w:rFonts w:ascii="Droid Sans Mono;monospace;monospace" w:hAnsi="Droid Sans Mono;monospace;monospace"/>
-          <w:b w:val="false"/>
-          <w:color w:val="569CD6"/>
-          <w:sz w:val="21"/>
-          <w:shd w:fill="1F1F1F" w:val="clear"/>
-        </w:rPr>
-        <w:t>pid_t</w:t>
-      </w:r>
-      <w:r>
-        <w:rPr>
-          <w:rFonts w:ascii="Droid Sans Mono;monospace;monospace" w:hAnsi="Droid Sans Mono;monospace;monospace"/>
-          <w:b w:val="false"/>
-          <w:color w:val="CCCCCC"/>
-          <w:sz w:val="21"/>
-          <w:shd w:fill="1F1F1F" w:val="clear"/>
-        </w:rPr>
-        <w:t xml:space="preserve"> child1_pid_actual </w:t>
-      </w:r>
-      <w:r>
-        <w:rPr>
-          <w:rFonts w:ascii="Droid Sans Mono;monospace;monospace" w:hAnsi="Droid Sans Mono;monospace;monospace"/>
-          <w:b w:val="false"/>
-          <w:color w:val="D4D4D4"/>
-          <w:sz w:val="21"/>
-          <w:shd w:fill="1F1F1F" w:val="clear"/>
-        </w:rPr>
-        <w:t>=</w:t>
-      </w:r>
-      <w:r>
-        <w:rPr>
-          <w:rFonts w:ascii="Droid Sans Mono;monospace;monospace" w:hAnsi="Droid Sans Mono;monospace;monospace"/>
-          <w:b w:val="false"/>
-          <w:color w:val="CCCCCC"/>
-          <w:sz w:val="21"/>
-          <w:shd w:fill="1F1F1F" w:val="clear"/>
-        </w:rPr>
-        <w:t xml:space="preserve"> </w:t>
-      </w:r>
-      <w:r>
-        <w:rPr>
-          <w:rFonts w:ascii="Droid Sans Mono;monospace;monospace" w:hAnsi="Droid Sans Mono;monospace;monospace"/>
-          <w:b w:val="false"/>
-          <w:color w:val="DCDCAA"/>
-          <w:sz w:val="21"/>
-          <w:shd w:fill="1F1F1F" w:val="clear"/>
-        </w:rPr>
-        <w:t>getpid</w:t>
-      </w:r>
-      <w:r>
-        <w:rPr>
-          <w:rFonts w:ascii="Droid Sans Mono;monospace;monospace" w:hAnsi="Droid Sans Mono;monospace;monospace"/>
-          <w:b w:val="false"/>
-          <w:color w:val="CCCCCC"/>
-          <w:sz w:val="21"/>
-          <w:shd w:fill="1F1F1F" w:val="clear"/>
-        </w:rPr>
-        <w:t>();</w:t>
-      </w:r>
-    </w:p>
-    <w:p>
-      <w:pPr>
-        <w:pStyle w:val="Normal"/>
-        <w:spacing w:lineRule="atLeast" w:line="285" w:before="0" w:after="0"/>
-        <w:rPr>
-          <w:rFonts w:ascii="Arial" w:hAnsi="Arial" w:cs="Arial"/>
-        </w:rPr>
-      </w:pPr>
-      <w:r>
-        <w:rPr>
-          <w:rFonts w:ascii="Droid Sans Mono;monospace;monospace" w:hAnsi="Droid Sans Mono;monospace;monospace"/>
-          <w:b w:val="false"/>
-          <w:color w:val="DCDCAA"/>
-          <w:sz w:val="21"/>
-          <w:shd w:fill="1F1F1F" w:val="clear"/>
-        </w:rPr>
-        <w:t>printf</w:t>
-      </w:r>
-      <w:r>
-        <w:rPr>
-          <w:rFonts w:ascii="Droid Sans Mono;monospace;monospace" w:hAnsi="Droid Sans Mono;monospace;monospace"/>
-          <w:b w:val="false"/>
-          <w:color w:val="CCCCCC"/>
-          <w:sz w:val="21"/>
-          <w:shd w:fill="1F1F1F" w:val="clear"/>
-        </w:rPr>
-        <w:t>(</w:t>
-      </w:r>
-      <w:r>
-        <w:rPr>
-          <w:rFonts w:ascii="Droid Sans Mono;monospace;monospace" w:hAnsi="Droid Sans Mono;monospace;monospace"/>
-          <w:b w:val="false"/>
-          <w:color w:val="CE9178"/>
-          <w:sz w:val="21"/>
-          <w:shd w:fill="1F1F1F" w:val="clear"/>
-        </w:rPr>
-        <w:t xml:space="preserve">"Soy el hijo </w:t>
-      </w:r>
-      <w:r>
-        <w:rPr>
-          <w:rFonts w:ascii="Droid Sans Mono;monospace;monospace" w:hAnsi="Droid Sans Mono;monospace;monospace"/>
-          <w:b w:val="false"/>
-          <w:color w:val="9CDCFE"/>
-          <w:sz w:val="21"/>
-          <w:shd w:fill="1F1F1F" w:val="clear"/>
-        </w:rPr>
-        <w:t>%d</w:t>
-      </w:r>
-      <w:r>
-        <w:rPr>
-          <w:rFonts w:ascii="Droid Sans Mono;monospace;monospace" w:hAnsi="Droid Sans Mono;monospace;monospace"/>
-          <w:b w:val="false"/>
-          <w:color w:val="CE9178"/>
-          <w:sz w:val="21"/>
-          <w:shd w:fill="1F1F1F" w:val="clear"/>
-        </w:rPr>
-        <w:t xml:space="preserve"> y mi padre es </w:t>
-      </w:r>
-      <w:r>
-        <w:rPr>
-          <w:rFonts w:ascii="Droid Sans Mono;monospace;monospace" w:hAnsi="Droid Sans Mono;monospace;monospace"/>
-          <w:b w:val="false"/>
-          <w:color w:val="9CDCFE"/>
-          <w:sz w:val="21"/>
-          <w:shd w:fill="1F1F1F" w:val="clear"/>
-        </w:rPr>
-        <w:t>%d</w:t>
-      </w:r>
-      <w:r>
-        <w:rPr>
-          <w:rFonts w:ascii="Droid Sans Mono;monospace;monospace" w:hAnsi="Droid Sans Mono;monospace;monospace"/>
-          <w:b w:val="false"/>
-          <w:color w:val="CE9178"/>
-          <w:sz w:val="21"/>
-          <w:shd w:fill="1F1F1F" w:val="clear"/>
-        </w:rPr>
-        <w:t>.</w:t>
-      </w:r>
-      <w:r>
-        <w:rPr>
-          <w:rFonts w:ascii="Droid Sans Mono;monospace;monospace" w:hAnsi="Droid Sans Mono;monospace;monospace"/>
-          <w:b w:val="false"/>
-          <w:color w:val="D7BA7D"/>
-          <w:sz w:val="21"/>
-          <w:shd w:fill="1F1F1F" w:val="clear"/>
-        </w:rPr>
-        <w:t>\n</w:t>
-      </w:r>
-      <w:r>
-        <w:rPr>
-          <w:rFonts w:ascii="Droid Sans Mono;monospace;monospace" w:hAnsi="Droid Sans Mono;monospace;monospace"/>
-          <w:b w:val="false"/>
-          <w:color w:val="CE9178"/>
-          <w:sz w:val="21"/>
-          <w:shd w:fill="1F1F1F" w:val="clear"/>
-        </w:rPr>
-        <w:t>"</w:t>
-      </w:r>
-      <w:r>
-        <w:rPr>
-          <w:rFonts w:ascii="Droid Sans Mono;monospace;monospace" w:hAnsi="Droid Sans Mono;monospace;monospace"/>
-          <w:b w:val="false"/>
-          <w:color w:val="CCCCCC"/>
-          <w:sz w:val="21"/>
-          <w:shd w:fill="1F1F1F" w:val="clear"/>
-        </w:rPr>
-        <w:t>, child1_pid_actual, parent_pid);</w:t>
-      </w:r>
-    </w:p>
-    <w:p>
-      <w:pPr>
-        <w:pStyle w:val="Normal"/>
-        <w:spacing w:lineRule="atLeast" w:line="285" w:before="0" w:after="0"/>
-        <w:rPr>
-          <w:rFonts w:ascii="Arial" w:hAnsi="Arial" w:cs="Arial"/>
-        </w:rPr>
-      </w:pPr>
-      <w:r>
-        <w:rPr/>
-      </w:r>
-    </w:p>
-    <w:p>
-      <w:pPr>
-        <w:pStyle w:val="Normal"/>
-        <w:spacing w:lineRule="atLeast" w:line="285" w:before="0" w:after="0"/>
-        <w:rPr>
-          <w:rFonts w:ascii="Arial" w:hAnsi="Arial" w:cs="Arial"/>
-        </w:rPr>
-      </w:pPr>
-      <w:r>
-        <w:rPr>
-          <w:rFonts w:ascii="Droid Sans Mono;monospace;monospace" w:hAnsi="Droid Sans Mono;monospace;monospace"/>
-          <w:b w:val="false"/>
-          <w:color w:val="6A9955"/>
-          <w:sz w:val="21"/>
-          <w:shd w:fill="1F1F1F" w:val="clear"/>
-        </w:rPr>
-        <w:t>// Crear el segundo hijo</w:t>
-      </w:r>
-    </w:p>
-    <w:p>
-      <w:pPr>
-        <w:pStyle w:val="Normal"/>
-        <w:spacing w:lineRule="atLeast" w:line="285" w:before="0" w:after="0"/>
-        <w:rPr>
-          <w:rFonts w:ascii="Arial" w:hAnsi="Arial" w:cs="Arial"/>
-        </w:rPr>
-      </w:pPr>
-      <w:r>
-        <w:rPr>
-          <w:rFonts w:ascii="Droid Sans Mono;monospace;monospace" w:hAnsi="Droid Sans Mono;monospace;monospace"/>
-          <w:b w:val="false"/>
-          <w:color w:val="569CD6"/>
-          <w:sz w:val="21"/>
-          <w:shd w:fill="1F1F1F" w:val="clear"/>
-        </w:rPr>
-        <w:t>pid_t</w:t>
-      </w:r>
-      <w:r>
-        <w:rPr>
-          <w:rFonts w:ascii="Droid Sans Mono;monospace;monospace" w:hAnsi="Droid Sans Mono;monospace;monospace"/>
-          <w:b w:val="false"/>
-          <w:color w:val="CCCCCC"/>
-          <w:sz w:val="21"/>
-          <w:shd w:fill="1F1F1F" w:val="clear"/>
-        </w:rPr>
-        <w:t xml:space="preserve"> child2_pid </w:t>
-      </w:r>
-      <w:r>
-        <w:rPr>
-          <w:rFonts w:ascii="Droid Sans Mono;monospace;monospace" w:hAnsi="Droid Sans Mono;monospace;monospace"/>
-          <w:b w:val="false"/>
-          <w:color w:val="D4D4D4"/>
-          <w:sz w:val="21"/>
-          <w:shd w:fill="1F1F1F" w:val="clear"/>
-        </w:rPr>
-        <w:t>=</w:t>
-      </w:r>
-      <w:r>
-        <w:rPr>
-          <w:rFonts w:ascii="Droid Sans Mono;monospace;monospace" w:hAnsi="Droid Sans Mono;monospace;monospace"/>
-          <w:b w:val="false"/>
-          <w:color w:val="CCCCCC"/>
-          <w:sz w:val="21"/>
-          <w:shd w:fill="1F1F1F" w:val="clear"/>
-        </w:rPr>
-        <w:t xml:space="preserve"> </w:t>
-      </w:r>
-      <w:r>
-        <w:rPr>
-          <w:rFonts w:ascii="Droid Sans Mono;monospace;monospace" w:hAnsi="Droid Sans Mono;monospace;monospace"/>
-          <w:b w:val="false"/>
-          <w:color w:val="DCDCAA"/>
-          <w:sz w:val="21"/>
-          <w:shd w:fill="1F1F1F" w:val="clear"/>
-        </w:rPr>
-        <w:t>fork</w:t>
-      </w:r>
-      <w:r>
-        <w:rPr>
-          <w:rFonts w:ascii="Droid Sans Mono;monospace;monospace" w:hAnsi="Droid Sans Mono;monospace;monospace"/>
-          <w:b w:val="false"/>
-          <w:color w:val="CCCCCC"/>
-          <w:sz w:val="21"/>
-          <w:shd w:fill="1F1F1F" w:val="clear"/>
-        </w:rPr>
-        <w:t>();</w:t>
-      </w:r>
-    </w:p>
-    <w:p>
-      <w:pPr>
-        <w:pStyle w:val="Normal"/>
-        <w:spacing w:lineRule="atLeast" w:line="285" w:before="0" w:after="0"/>
-        <w:rPr>
-          <w:rFonts w:ascii="Arial" w:hAnsi="Arial" w:cs="Arial"/>
-        </w:rPr>
-      </w:pPr>
-      <w:r>
-        <w:rPr/>
-      </w:r>
-    </w:p>
-    <w:p>
-      <w:pPr>
-        <w:pStyle w:val="Normal"/>
-        <w:spacing w:lineRule="atLeast" w:line="285" w:before="0" w:after="0"/>
-        <w:rPr>
-          <w:rFonts w:ascii="Arial" w:hAnsi="Arial" w:cs="Arial"/>
-        </w:rPr>
-      </w:pPr>
-      <w:r>
-        <w:rPr>
-          <w:rFonts w:ascii="Droid Sans Mono;monospace;monospace" w:hAnsi="Droid Sans Mono;monospace;monospace"/>
-          <w:b w:val="false"/>
-          <w:color w:val="C586C0"/>
-          <w:sz w:val="21"/>
-          <w:shd w:fill="1F1F1F" w:val="clear"/>
-        </w:rPr>
-        <w:t>if</w:t>
-      </w:r>
-      <w:r>
-        <w:rPr>
-          <w:rFonts w:ascii="Droid Sans Mono;monospace;monospace" w:hAnsi="Droid Sans Mono;monospace;monospace"/>
-          <w:b w:val="false"/>
-          <w:color w:val="CCCCCC"/>
-          <w:sz w:val="21"/>
-          <w:shd w:fill="1F1F1F" w:val="clear"/>
-        </w:rPr>
-        <w:t xml:space="preserve"> (child2_pid </w:t>
-      </w:r>
-      <w:r>
-        <w:rPr>
-          <w:rFonts w:ascii="Droid Sans Mono;monospace;monospace" w:hAnsi="Droid Sans Mono;monospace;monospace"/>
-          <w:b w:val="false"/>
-          <w:color w:val="D4D4D4"/>
-          <w:sz w:val="21"/>
-          <w:shd w:fill="1F1F1F" w:val="clear"/>
-        </w:rPr>
-        <w:t>==</w:t>
-      </w:r>
-      <w:r>
-        <w:rPr>
-          <w:rFonts w:ascii="Droid Sans Mono;monospace;monospace" w:hAnsi="Droid Sans Mono;monospace;monospace"/>
-          <w:b w:val="false"/>
-          <w:color w:val="CCCCCC"/>
-          <w:sz w:val="21"/>
-          <w:shd w:fill="1F1F1F" w:val="clear"/>
-        </w:rPr>
-        <w:t xml:space="preserve"> </w:t>
-      </w:r>
-      <w:r>
-        <w:rPr>
-          <w:rFonts w:ascii="Droid Sans Mono;monospace;monospace" w:hAnsi="Droid Sans Mono;monospace;monospace"/>
-          <w:b w:val="false"/>
-          <w:color w:val="B5CEA8"/>
-          <w:sz w:val="21"/>
-          <w:shd w:fill="1F1F1F" w:val="clear"/>
-        </w:rPr>
-        <w:t>0</w:t>
-      </w:r>
-      <w:r>
-        <w:rPr>
-          <w:rFonts w:ascii="Droid Sans Mono;monospace;monospace" w:hAnsi="Droid Sans Mono;monospace;monospace"/>
-          <w:b w:val="false"/>
-          <w:color w:val="CCCCCC"/>
-          <w:sz w:val="21"/>
-          <w:shd w:fill="1F1F1F" w:val="clear"/>
-        </w:rPr>
-        <w:t>) {</w:t>
-      </w:r>
-    </w:p>
-    <w:p>
-      <w:pPr>
-        <w:pStyle w:val="Normal"/>
-        <w:spacing w:lineRule="atLeast" w:line="285" w:before="0" w:after="0"/>
-        <w:rPr>
-          <w:rFonts w:ascii="Arial" w:hAnsi="Arial" w:cs="Arial"/>
-        </w:rPr>
-      </w:pPr>
-      <w:r>
-        <w:rPr/>
-      </w:r>
-    </w:p>
-    <w:p>
-      <w:pPr>
-        <w:pStyle w:val="Normal"/>
-        <w:spacing w:lineRule="atLeast" w:line="285" w:before="0" w:after="0"/>
-        <w:rPr>
-          <w:rFonts w:ascii="Arial" w:hAnsi="Arial" w:cs="Arial"/>
-        </w:rPr>
-      </w:pPr>
-      <w:r>
-        <w:rPr>
-          <w:rFonts w:ascii="Droid Sans Mono;monospace;monospace" w:hAnsi="Droid Sans Mono;monospace;monospace"/>
-          <w:b w:val="false"/>
-          <w:color w:val="569CD6"/>
-          <w:sz w:val="21"/>
-          <w:shd w:fill="1F1F1F" w:val="clear"/>
-        </w:rPr>
-        <w:t>pid_t</w:t>
-      </w:r>
-      <w:r>
-        <w:rPr>
-          <w:rFonts w:ascii="Droid Sans Mono;monospace;monospace" w:hAnsi="Droid Sans Mono;monospace;monospace"/>
-          <w:b w:val="false"/>
-          <w:color w:val="CCCCCC"/>
-          <w:sz w:val="21"/>
-          <w:shd w:fill="1F1F1F" w:val="clear"/>
-        </w:rPr>
-        <w:t xml:space="preserve"> child2_pid_actual </w:t>
-      </w:r>
-      <w:r>
-        <w:rPr>
-          <w:rFonts w:ascii="Droid Sans Mono;monospace;monospace" w:hAnsi="Droid Sans Mono;monospace;monospace"/>
-          <w:b w:val="false"/>
-          <w:color w:val="D4D4D4"/>
-          <w:sz w:val="21"/>
-          <w:shd w:fill="1F1F1F" w:val="clear"/>
-        </w:rPr>
-        <w:t>=</w:t>
-      </w:r>
-      <w:r>
-        <w:rPr>
-          <w:rFonts w:ascii="Droid Sans Mono;monospace;monospace" w:hAnsi="Droid Sans Mono;monospace;monospace"/>
-          <w:b w:val="false"/>
-          <w:color w:val="CCCCCC"/>
-          <w:sz w:val="21"/>
-          <w:shd w:fill="1F1F1F" w:val="clear"/>
-        </w:rPr>
-        <w:t xml:space="preserve"> </w:t>
-      </w:r>
-      <w:r>
-        <w:rPr>
-          <w:rFonts w:ascii="Droid Sans Mono;monospace;monospace" w:hAnsi="Droid Sans Mono;monospace;monospace"/>
-          <w:b w:val="false"/>
-          <w:color w:val="DCDCAA"/>
-          <w:sz w:val="21"/>
-          <w:shd w:fill="1F1F1F" w:val="clear"/>
-        </w:rPr>
-        <w:t>getpid</w:t>
-      </w:r>
-      <w:r>
-        <w:rPr>
-          <w:rFonts w:ascii="Droid Sans Mono;monospace;monospace" w:hAnsi="Droid Sans Mono;monospace;monospace"/>
-          <w:b w:val="false"/>
-          <w:color w:val="CCCCCC"/>
-          <w:sz w:val="21"/>
-          <w:shd w:fill="1F1F1F" w:val="clear"/>
-        </w:rPr>
-        <w:t>();</w:t>
-      </w:r>
-    </w:p>
-    <w:p>
-      <w:pPr>
-        <w:pStyle w:val="Normal"/>
-        <w:spacing w:lineRule="atLeast" w:line="285" w:before="0" w:after="0"/>
-        <w:rPr>
-          <w:rFonts w:ascii="Arial" w:hAnsi="Arial" w:cs="Arial"/>
-        </w:rPr>
-      </w:pPr>
-      <w:r>
-        <w:rPr>
-          <w:rFonts w:ascii="Droid Sans Mono;monospace;monospace" w:hAnsi="Droid Sans Mono;monospace;monospace"/>
-          <w:b w:val="false"/>
-          <w:color w:val="DCDCAA"/>
-          <w:sz w:val="21"/>
-          <w:shd w:fill="1F1F1F" w:val="clear"/>
-        </w:rPr>
-        <w:t>printf</w:t>
-      </w:r>
-      <w:r>
-        <w:rPr>
-          <w:rFonts w:ascii="Droid Sans Mono;monospace;monospace" w:hAnsi="Droid Sans Mono;monospace;monospace"/>
-          <w:b w:val="false"/>
-          <w:color w:val="CCCCCC"/>
-          <w:sz w:val="21"/>
-          <w:shd w:fill="1F1F1F" w:val="clear"/>
-        </w:rPr>
-        <w:t>(</w:t>
-      </w:r>
-      <w:r>
-        <w:rPr>
-          <w:rFonts w:ascii="Droid Sans Mono;monospace;monospace" w:hAnsi="Droid Sans Mono;monospace;monospace"/>
-          <w:b w:val="false"/>
-          <w:color w:val="CE9178"/>
-          <w:sz w:val="21"/>
-          <w:shd w:fill="1F1F1F" w:val="clear"/>
-        </w:rPr>
-        <w:t xml:space="preserve">"Soy el hijo </w:t>
-      </w:r>
-      <w:r>
-        <w:rPr>
-          <w:rFonts w:ascii="Droid Sans Mono;monospace;monospace" w:hAnsi="Droid Sans Mono;monospace;monospace"/>
-          <w:b w:val="false"/>
-          <w:color w:val="9CDCFE"/>
-          <w:sz w:val="21"/>
-          <w:shd w:fill="1F1F1F" w:val="clear"/>
-        </w:rPr>
-        <w:t>%d</w:t>
-      </w:r>
-      <w:r>
-        <w:rPr>
-          <w:rFonts w:ascii="Droid Sans Mono;monospace;monospace" w:hAnsi="Droid Sans Mono;monospace;monospace"/>
-          <w:b w:val="false"/>
-          <w:color w:val="CE9178"/>
-          <w:sz w:val="21"/>
-          <w:shd w:fill="1F1F1F" w:val="clear"/>
-        </w:rPr>
-        <w:t xml:space="preserve"> y mi padre es </w:t>
-      </w:r>
-      <w:r>
-        <w:rPr>
-          <w:rFonts w:ascii="Droid Sans Mono;monospace;monospace" w:hAnsi="Droid Sans Mono;monospace;monospace"/>
-          <w:b w:val="false"/>
-          <w:color w:val="9CDCFE"/>
-          <w:sz w:val="21"/>
-          <w:shd w:fill="1F1F1F" w:val="clear"/>
-        </w:rPr>
-        <w:t>%d</w:t>
-      </w:r>
-      <w:r>
-        <w:rPr>
-          <w:rFonts w:ascii="Droid Sans Mono;monospace;monospace" w:hAnsi="Droid Sans Mono;monospace;monospace"/>
-          <w:b w:val="false"/>
-          <w:color w:val="CE9178"/>
-          <w:sz w:val="21"/>
-          <w:shd w:fill="1F1F1F" w:val="clear"/>
-        </w:rPr>
-        <w:t>.</w:t>
-      </w:r>
-      <w:r>
-        <w:rPr>
-          <w:rFonts w:ascii="Droid Sans Mono;monospace;monospace" w:hAnsi="Droid Sans Mono;monospace;monospace"/>
-          <w:b w:val="false"/>
-          <w:color w:val="D7BA7D"/>
-          <w:sz w:val="21"/>
-          <w:shd w:fill="1F1F1F" w:val="clear"/>
-        </w:rPr>
-        <w:t>\n</w:t>
-      </w:r>
-      <w:r>
-        <w:rPr>
-          <w:rFonts w:ascii="Droid Sans Mono;monospace;monospace" w:hAnsi="Droid Sans Mono;monospace;monospace"/>
-          <w:b w:val="false"/>
-          <w:color w:val="CE9178"/>
-          <w:sz w:val="21"/>
-          <w:shd w:fill="1F1F1F" w:val="clear"/>
-        </w:rPr>
-        <w:t>"</w:t>
-      </w:r>
-      <w:r>
-        <w:rPr>
-          <w:rFonts w:ascii="Droid Sans Mono;monospace;monospace" w:hAnsi="Droid Sans Mono;monospace;monospace"/>
-          <w:b w:val="false"/>
-          <w:color w:val="CCCCCC"/>
-          <w:sz w:val="21"/>
-          <w:shd w:fill="1F1F1F" w:val="clear"/>
-        </w:rPr>
-        <w:t>, child2_pid_actual, child1_pid_actual);</w:t>
-      </w:r>
-    </w:p>
-    <w:p>
-      <w:pPr>
-        <w:pStyle w:val="Normal"/>
-        <w:spacing w:lineRule="atLeast" w:line="285" w:before="0" w:after="0"/>
-        <w:rPr>
-          <w:rFonts w:ascii="Arial" w:hAnsi="Arial" w:cs="Arial"/>
-        </w:rPr>
-      </w:pPr>
-      <w:r>
-        <w:rPr/>
-      </w:r>
-    </w:p>
-    <w:p>
-      <w:pPr>
-        <w:pStyle w:val="Normal"/>
-        <w:spacing w:lineRule="atLeast" w:line="285" w:before="0" w:after="0"/>
-        <w:rPr>
-          <w:rFonts w:ascii="Arial" w:hAnsi="Arial" w:cs="Arial"/>
-        </w:rPr>
-      </w:pPr>
-      <w:r>
-        <w:rPr>
-          <w:rFonts w:ascii="Droid Sans Mono;monospace;monospace" w:hAnsi="Droid Sans Mono;monospace;monospace"/>
-          <w:b w:val="false"/>
-          <w:color w:val="DCDCAA"/>
-          <w:sz w:val="21"/>
-          <w:shd w:fill="1F1F1F" w:val="clear"/>
-        </w:rPr>
-        <w:t>exit</w:t>
-      </w:r>
-      <w:r>
-        <w:rPr>
-          <w:rFonts w:ascii="Droid Sans Mono;monospace;monospace" w:hAnsi="Droid Sans Mono;monospace;monospace"/>
-          <w:b w:val="false"/>
-          <w:color w:val="CCCCCC"/>
-          <w:sz w:val="21"/>
-          <w:shd w:fill="1F1F1F" w:val="clear"/>
-        </w:rPr>
-        <w:t>(EXIT_SUCCESS);</w:t>
-      </w:r>
-    </w:p>
-    <w:p>
-      <w:pPr>
-        <w:pStyle w:val="Normal"/>
-        <w:spacing w:lineRule="atLeast" w:line="285" w:before="0" w:after="0"/>
-        <w:rPr>
-          <w:rFonts w:ascii="Arial" w:hAnsi="Arial" w:cs="Arial"/>
-        </w:rPr>
-      </w:pPr>
-      <w:r>
-        <w:rPr>
-          <w:rFonts w:ascii="Droid Sans Mono;monospace;monospace" w:hAnsi="Droid Sans Mono;monospace;monospace"/>
-          <w:b w:val="false"/>
-          <w:color w:val="CCCCCC"/>
-          <w:sz w:val="21"/>
-          <w:shd w:fill="1F1F1F" w:val="clear"/>
-        </w:rPr>
-        <w:t>}</w:t>
-      </w:r>
-    </w:p>
-    <w:p>
-      <w:pPr>
-        <w:pStyle w:val="Normal"/>
-        <w:spacing w:lineRule="atLeast" w:line="285" w:before="0" w:after="0"/>
-        <w:rPr>
-          <w:rFonts w:ascii="Arial" w:hAnsi="Arial" w:cs="Arial"/>
-        </w:rPr>
-      </w:pPr>
-      <w:r>
-        <w:rPr/>
-      </w:r>
-    </w:p>
-    <w:p>
-      <w:pPr>
-        <w:pStyle w:val="Normal"/>
-        <w:spacing w:lineRule="atLeast" w:line="285" w:before="0" w:after="0"/>
-        <w:rPr>
-          <w:rFonts w:ascii="Arial" w:hAnsi="Arial" w:cs="Arial"/>
-        </w:rPr>
-      </w:pPr>
-      <w:r>
-        <w:rPr>
-          <w:rFonts w:ascii="Droid Sans Mono;monospace;monospace" w:hAnsi="Droid Sans Mono;monospace;monospace"/>
-          <w:b w:val="false"/>
-          <w:color w:val="DCDCAA"/>
-          <w:sz w:val="21"/>
-          <w:shd w:fill="1F1F1F" w:val="clear"/>
-        </w:rPr>
-        <w:t>exit</w:t>
-      </w:r>
-      <w:r>
-        <w:rPr>
-          <w:rFonts w:ascii="Droid Sans Mono;monospace;monospace" w:hAnsi="Droid Sans Mono;monospace;monospace"/>
-          <w:b w:val="false"/>
-          <w:color w:val="CCCCCC"/>
-          <w:sz w:val="21"/>
-          <w:shd w:fill="1F1F1F" w:val="clear"/>
-        </w:rPr>
-        <w:t>(EXIT_SUCCESS);</w:t>
-      </w:r>
-    </w:p>
-    <w:p>
-      <w:pPr>
-        <w:pStyle w:val="Normal"/>
-        <w:spacing w:lineRule="atLeast" w:line="285" w:before="0" w:after="0"/>
-        <w:rPr>
-          <w:rFonts w:ascii="Arial" w:hAnsi="Arial" w:cs="Arial"/>
-        </w:rPr>
-      </w:pPr>
-      <w:r>
-        <w:rPr>
-          <w:rFonts w:ascii="Droid Sans Mono;monospace;monospace" w:hAnsi="Droid Sans Mono;monospace;monospace"/>
-          <w:b w:val="false"/>
-          <w:color w:val="CCCCCC"/>
-          <w:sz w:val="21"/>
-          <w:shd w:fill="1F1F1F" w:val="clear"/>
-        </w:rPr>
-        <w:t>}</w:t>
-      </w:r>
-    </w:p>
-    <w:p>
-      <w:pPr>
-        <w:pStyle w:val="Normal"/>
-        <w:spacing w:lineRule="atLeast" w:line="285" w:before="0" w:after="0"/>
-        <w:rPr>
-          <w:rFonts w:ascii="Arial" w:hAnsi="Arial" w:cs="Arial"/>
-        </w:rPr>
-      </w:pPr>
-      <w:r>
-        <w:rPr/>
-      </w:r>
-    </w:p>
-    <w:p>
-      <w:pPr>
-        <w:pStyle w:val="Normal"/>
-        <w:spacing w:lineRule="atLeast" w:line="285" w:before="0" w:after="0"/>
-        <w:rPr>
-          <w:rFonts w:ascii="Arial" w:hAnsi="Arial" w:cs="Arial"/>
-        </w:rPr>
-      </w:pPr>
-      <w:r>
-        <w:rPr>
-          <w:rFonts w:ascii="Droid Sans Mono;monospace;monospace" w:hAnsi="Droid Sans Mono;monospace;monospace"/>
-          <w:b w:val="false"/>
-          <w:color w:val="C586C0"/>
-          <w:sz w:val="21"/>
-          <w:shd w:fill="1F1F1F" w:val="clear"/>
-        </w:rPr>
-        <w:t>return</w:t>
-      </w:r>
-      <w:r>
-        <w:rPr>
-          <w:rFonts w:ascii="Droid Sans Mono;monospace;monospace" w:hAnsi="Droid Sans Mono;monospace;monospace"/>
-          <w:b w:val="false"/>
-          <w:color w:val="CCCCCC"/>
-          <w:sz w:val="21"/>
-          <w:shd w:fill="1F1F1F" w:val="clear"/>
-        </w:rPr>
-        <w:t xml:space="preserve"> </w:t>
-      </w:r>
-      <w:r>
-        <w:rPr>
-          <w:rFonts w:ascii="Droid Sans Mono;monospace;monospace" w:hAnsi="Droid Sans Mono;monospace;monospace"/>
-          <w:b w:val="false"/>
-          <w:color w:val="B5CEA8"/>
-          <w:sz w:val="21"/>
-          <w:shd w:fill="1F1F1F" w:val="clear"/>
-        </w:rPr>
-        <w:t>0</w:t>
-      </w:r>
-      <w:r>
-        <w:rPr>
-          <w:rFonts w:ascii="Droid Sans Mono;monospace;monospace" w:hAnsi="Droid Sans Mono;monospace;monospace"/>
-          <w:b w:val="false"/>
-          <w:color w:val="CCCCCC"/>
-          <w:sz w:val="21"/>
-          <w:shd w:fill="1F1F1F" w:val="clear"/>
-        </w:rPr>
-        <w:t>;</w:t>
-      </w:r>
-    </w:p>
-    <w:p>
-      <w:pPr>
-        <w:pStyle w:val="Normal"/>
-        <w:spacing w:lineRule="atLeast" w:line="285" w:before="0" w:after="0"/>
-        <w:rPr>
-          <w:rFonts w:ascii="Arial" w:hAnsi="Arial" w:cs="Arial"/>
-        </w:rPr>
-      </w:pPr>
-      <w:r>
-        <w:rPr>
-          <w:rFonts w:ascii="Droid Sans Mono;monospace;monospace" w:hAnsi="Droid Sans Mono;monospace;monospace"/>
-          <w:b w:val="false"/>
-          <w:color w:val="CCCCCC"/>
-          <w:sz w:val="21"/>
-          <w:shd w:fill="1F1F1F" w:val="clear"/>
-        </w:rPr>
-        <w:t>}</w:t>
       </w:r>
     </w:p>
     <w:p>
@@ -3871,7 +3903,9 @@
         </w:rPr>
       </w:pPr>
       <w:r>
-        <w:rPr/>
+        <w:rPr>
+          <w:rFonts w:cs="Arial" w:ascii="Arial" w:hAnsi="Arial"/>
+        </w:rPr>
       </w:r>
     </w:p>
     <w:p>
@@ -3961,7 +3995,9 @@
         </w:rPr>
       </w:pPr>
       <w:r>
-        <w:rPr/>
+        <w:rPr>
+          <w:rFonts w:cs="Arial" w:ascii="Arial" w:hAnsi="Arial"/>
+        </w:rPr>
       </w:r>
     </w:p>
     <w:p>
@@ -4061,7 +4097,9 @@
         </w:rPr>
       </w:pPr>
       <w:r>
-        <w:rPr/>
+        <w:rPr>
+          <w:rFonts w:cs="Arial" w:ascii="Arial" w:hAnsi="Arial"/>
+        </w:rPr>
       </w:r>
     </w:p>
     <w:p>
@@ -4151,7 +4189,9 @@
         </w:rPr>
       </w:pPr>
       <w:r>
-        <w:rPr/>
+        <w:rPr>
+          <w:rFonts w:cs="Arial" w:ascii="Arial" w:hAnsi="Arial"/>
+        </w:rPr>
       </w:r>
     </w:p>
     <w:p>
@@ -4547,7 +4587,9 @@
         </w:rPr>
       </w:pPr>
       <w:r>
-        <w:rPr/>
+        <w:rPr>
+          <w:rFonts w:cs="Arial" w:ascii="Arial" w:hAnsi="Arial"/>
+        </w:rPr>
       </w:r>
     </w:p>
     <w:p>
@@ -4874,7 +4916,9 @@
         </w:rPr>
       </w:pPr>
       <w:r>
-        <w:rPr/>
+        <w:rPr>
+          <w:rFonts w:cs="Arial" w:ascii="Arial" w:hAnsi="Arial"/>
+        </w:rPr>
       </w:r>
     </w:p>
     <w:p>
@@ -5131,7 +5175,9 @@
         </w:rPr>
       </w:pPr>
       <w:r>
-        <w:rPr/>
+        <w:rPr>
+          <w:rFonts w:cs="Arial" w:ascii="Arial" w:hAnsi="Arial"/>
+        </w:rPr>
       </w:r>
     </w:p>
     <w:p>
@@ -5212,11 +5258,7 @@
       </w:pPr>
       <w:r>
         <w:rPr>
-          <w:rFonts w:ascii="Droid Sans Mono;monospace;monospace" w:hAnsi="Droid Sans Mono;monospace;monospace"/>
-          <w:b w:val="false"/>
-          <w:color w:val="CCCCCC"/>
-          <w:sz w:val="21"/>
-          <w:shd w:fill="1F1F1F" w:val="clear"/>
+          <w:rFonts w:cs="Arial" w:ascii="Arial" w:hAnsi="Arial"/>
         </w:rPr>
       </w:r>
     </w:p>
@@ -5527,6 +5569,7 @@
         <w:rPr>
           <w:rFonts w:ascii="Droid Sans Mono;monospace;monospace" w:hAnsi="Droid Sans Mono;monospace;monospace"/>
           <w:b w:val="false"/>
+          <w:b w:val="false"/>
           <w:color w:val="CCCCCC"/>
           <w:sz w:val="21"/>
           <w:shd w:fill="1F1F1F" w:val="clear"/>
@@ -5570,6 +5613,7 @@
         <w:rPr>
           <w:rFonts w:ascii="Droid Sans Mono;monospace;monospace" w:hAnsi="Droid Sans Mono;monospace;monospace"/>
           <w:b w:val="false"/>
+          <w:b w:val="false"/>
           <w:color w:val="CCCCCC"/>
           <w:sz w:val="21"/>
           <w:shd w:fill="1F1F1F" w:val="clear"/>
@@ -5613,6 +5657,7 @@
         <w:rPr>
           <w:rFonts w:ascii="Droid Sans Mono;monospace;monospace" w:hAnsi="Droid Sans Mono;monospace;monospace"/>
           <w:b w:val="false"/>
+          <w:b w:val="false"/>
           <w:color w:val="CCCCCC"/>
           <w:sz w:val="21"/>
           <w:shd w:fill="1F1F1F" w:val="clear"/>
@@ -5666,6 +5711,7 @@
         <w:rPr>
           <w:rFonts w:ascii="Droid Sans Mono;monospace;monospace" w:hAnsi="Droid Sans Mono;monospace;monospace"/>
           <w:b w:val="false"/>
+          <w:b w:val="false"/>
           <w:color w:val="CCCCCC"/>
           <w:sz w:val="21"/>
           <w:shd w:fill="1F1F1F" w:val="clear"/>
@@ -5719,6 +5765,7 @@
         <w:rPr>
           <w:rFonts w:ascii="Droid Sans Mono;monospace;monospace" w:hAnsi="Droid Sans Mono;monospace;monospace"/>
           <w:b w:val="false"/>
+          <w:b w:val="false"/>
           <w:color w:val="6A9955"/>
           <w:sz w:val="21"/>
           <w:shd w:fill="1F1F1F" w:val="clear"/>
@@ -5742,6 +5789,7 @@
         <w:rPr>
           <w:rFonts w:ascii="Droid Sans Mono;monospace;monospace" w:hAnsi="Droid Sans Mono;monospace;monospace"/>
           <w:b w:val="false"/>
+          <w:b w:val="false"/>
           <w:color w:val="CCCCCC"/>
           <w:sz w:val="21"/>
           <w:shd w:fill="1F1F1F" w:val="clear"/>
@@ -5825,6 +5873,7 @@
         <w:rPr>
           <w:rFonts w:ascii="Droid Sans Mono;monospace;monospace" w:hAnsi="Droid Sans Mono;monospace;monospace"/>
           <w:b w:val="false"/>
+          <w:b w:val="false"/>
           <w:color w:val="CCCCCC"/>
           <w:sz w:val="21"/>
           <w:shd w:fill="1F1F1F" w:val="clear"/>
@@ -5918,6 +5967,7 @@
         <w:rPr>
           <w:rFonts w:ascii="Droid Sans Mono;monospace;monospace" w:hAnsi="Droid Sans Mono;monospace;monospace"/>
           <w:b w:val="false"/>
+          <w:b w:val="false"/>
           <w:color w:val="6A9955"/>
           <w:sz w:val="21"/>
           <w:shd w:fill="1F1F1F" w:val="clear"/>
@@ -5941,6 +5991,7 @@
         <w:rPr>
           <w:rFonts w:ascii="Droid Sans Mono;monospace;monospace" w:hAnsi="Droid Sans Mono;monospace;monospace"/>
           <w:b w:val="false"/>
+          <w:b w:val="false"/>
           <w:color w:val="CCCCCC"/>
           <w:sz w:val="21"/>
           <w:shd w:fill="1F1F1F" w:val="clear"/>
@@ -6024,6 +6075,7 @@
         <w:rPr>
           <w:rFonts w:ascii="Droid Sans Mono;monospace;monospace" w:hAnsi="Droid Sans Mono;monospace;monospace"/>
           <w:b w:val="false"/>
+          <w:b w:val="false"/>
           <w:color w:val="CCCCCC"/>
           <w:sz w:val="21"/>
           <w:shd w:fill="1F1F1F" w:val="clear"/>
@@ -6107,6 +6159,7 @@
         <w:rPr>
           <w:rFonts w:ascii="Droid Sans Mono;monospace;monospace" w:hAnsi="Droid Sans Mono;monospace;monospace"/>
           <w:b w:val="false"/>
+          <w:b w:val="false"/>
           <w:color w:val="CCCCCC"/>
           <w:sz w:val="21"/>
           <w:shd w:fill="1F1F1F" w:val="clear"/>
@@ -6160,6 +6213,7 @@
         <w:rPr>
           <w:rFonts w:ascii="Droid Sans Mono;monospace;monospace" w:hAnsi="Droid Sans Mono;monospace;monospace"/>
           <w:b w:val="false"/>
+          <w:b w:val="false"/>
           <w:color w:val="CCCCCC"/>
           <w:sz w:val="21"/>
           <w:shd w:fill="1F1F1F" w:val="clear"/>
@@ -6193,6 +6247,7 @@
         <w:rPr>
           <w:rFonts w:ascii="Droid Sans Mono;monospace;monospace" w:hAnsi="Droid Sans Mono;monospace;monospace"/>
           <w:b w:val="false"/>
+          <w:b w:val="false"/>
           <w:color w:val="CCCCCC"/>
           <w:sz w:val="21"/>
           <w:shd w:fill="1F1F1F" w:val="clear"/>
@@ -6296,6 +6351,7 @@
         <w:rPr>
           <w:rFonts w:ascii="Droid Sans Mono;monospace;monospace" w:hAnsi="Droid Sans Mono;monospace;monospace"/>
           <w:b w:val="false"/>
+          <w:b w:val="false"/>
           <w:color w:val="6A9955"/>
           <w:sz w:val="21"/>
           <w:shd w:fill="1F1F1F" w:val="clear"/>
@@ -6319,6 +6375,7 @@
         <w:rPr>
           <w:rFonts w:ascii="Droid Sans Mono;monospace;monospace" w:hAnsi="Droid Sans Mono;monospace;monospace"/>
           <w:b w:val="false"/>
+          <w:b w:val="false"/>
           <w:color w:val="CCCCCC"/>
           <w:sz w:val="21"/>
           <w:shd w:fill="1F1F1F" w:val="clear"/>
@@ -6392,6 +6449,7 @@
         <w:rPr>
           <w:rFonts w:ascii="Droid Sans Mono;monospace;monospace" w:hAnsi="Droid Sans Mono;monospace;monospace"/>
           <w:b w:val="false"/>
+          <w:b w:val="false"/>
           <w:color w:val="CCCCCC"/>
           <w:sz w:val="21"/>
           <w:shd w:fill="1F1F1F" w:val="clear"/>
@@ -6485,6 +6543,7 @@
         <w:rPr>
           <w:rFonts w:ascii="Droid Sans Mono;monospace;monospace" w:hAnsi="Droid Sans Mono;monospace;monospace"/>
           <w:b w:val="false"/>
+          <w:b w:val="false"/>
           <w:color w:val="6A9955"/>
           <w:sz w:val="21"/>
           <w:shd w:fill="1F1F1F" w:val="clear"/>
@@ -6508,6 +6567,7 @@
         <w:rPr>
           <w:rFonts w:ascii="Droid Sans Mono;monospace;monospace" w:hAnsi="Droid Sans Mono;monospace;monospace"/>
           <w:b w:val="false"/>
+          <w:b w:val="false"/>
           <w:color w:val="CCCCCC"/>
           <w:sz w:val="21"/>
           <w:shd w:fill="1F1F1F" w:val="clear"/>
@@ -6541,6 +6601,7 @@
         <w:rPr>
           <w:rFonts w:ascii="Droid Sans Mono;monospace;monospace" w:hAnsi="Droid Sans Mono;monospace;monospace"/>
           <w:b w:val="false"/>
+          <w:b w:val="false"/>
           <w:color w:val="CCCCCC"/>
           <w:sz w:val="21"/>
           <w:shd w:fill="1F1F1F" w:val="clear"/>
@@ -6584,6 +6645,7 @@
         <w:rPr>
           <w:rFonts w:ascii="Droid Sans Mono;monospace;monospace" w:hAnsi="Droid Sans Mono;monospace;monospace"/>
           <w:b w:val="false"/>
+          <w:b w:val="false"/>
           <w:color w:val="6A9955"/>
           <w:sz w:val="21"/>
           <w:shd w:fill="1F1F1F" w:val="clear"/>
@@ -6607,6 +6669,7 @@
         <w:rPr>
           <w:rFonts w:ascii="Droid Sans Mono;monospace;monospace" w:hAnsi="Droid Sans Mono;monospace;monospace"/>
           <w:b w:val="false"/>
+          <w:b w:val="false"/>
           <w:color w:val="CCCCCC"/>
           <w:sz w:val="21"/>
           <w:shd w:fill="1F1F1F" w:val="clear"/>
@@ -6680,6 +6743,7 @@
         <w:rPr>
           <w:rFonts w:ascii="Droid Sans Mono;monospace;monospace" w:hAnsi="Droid Sans Mono;monospace;monospace"/>
           <w:b w:val="false"/>
+          <w:b w:val="false"/>
           <w:color w:val="CCCCCC"/>
           <w:sz w:val="21"/>
           <w:shd w:fill="1F1F1F" w:val="clear"/>
@@ -6773,6 +6837,7 @@
         <w:rPr>
           <w:rFonts w:ascii="Droid Sans Mono;monospace;monospace" w:hAnsi="Droid Sans Mono;monospace;monospace"/>
           <w:b w:val="false"/>
+          <w:b w:val="false"/>
           <w:color w:val="6A9955"/>
           <w:sz w:val="21"/>
           <w:shd w:fill="1F1F1F" w:val="clear"/>
@@ -6796,6 +6861,7 @@
         <w:rPr>
           <w:rFonts w:ascii="Droid Sans Mono;monospace;monospace" w:hAnsi="Droid Sans Mono;monospace;monospace"/>
           <w:b w:val="false"/>
+          <w:b w:val="false"/>
           <w:color w:val="CCCCCC"/>
           <w:sz w:val="21"/>
           <w:shd w:fill="1F1F1F" w:val="clear"/>
@@ -6849,6 +6915,7 @@
         <w:rPr>
           <w:rFonts w:ascii="Droid Sans Mono;monospace;monospace" w:hAnsi="Droid Sans Mono;monospace;monospace"/>
           <w:b w:val="false"/>
+          <w:b w:val="false"/>
           <w:color w:val="CCCCCC"/>
           <w:sz w:val="21"/>
           <w:shd w:fill="1F1F1F" w:val="clear"/>
@@ -6882,6 +6949,7 @@
         <w:rPr>
           <w:rFonts w:ascii="Droid Sans Mono;monospace;monospace" w:hAnsi="Droid Sans Mono;monospace;monospace"/>
           <w:b w:val="false"/>
+          <w:b w:val="false"/>
           <w:color w:val="CCCCCC"/>
           <w:sz w:val="21"/>
           <w:shd w:fill="1F1F1F" w:val="clear"/>
@@ -6934,6 +7002,7 @@
         <w:spacing w:lineRule="atLeast" w:line="285" w:before="0" w:after="0"/>
         <w:rPr>
           <w:rFonts w:ascii="Droid Sans Mono;monospace;monospace" w:hAnsi="Droid Sans Mono;monospace;monospace"/>
+          <w:b w:val="false"/>
           <w:b w:val="false"/>
           <w:color w:val="CCCCCC"/>
           <w:sz w:val="21"/>
@@ -7314,7 +7383,7 @@
       <w:rPr>
         <w:lang w:val="eu-ES"/>
       </w:rPr>
-      <w:t>9</w:t>
+      <w:t>8</w:t>
     </w:r>
     <w:r>
       <w:rPr>
@@ -7350,7 +7419,7 @@
       <w:rPr>
         <w:lang w:val="eu-ES"/>
       </w:rPr>
-      <w:t>9</w:t>
+      <w:t>8</w:t>
     </w:r>
     <w:r>
       <w:rPr>

</xml_diff>